<commit_message>
Console view are creating. Changes in model and controller
</commit_message>
<xml_diff>
--- a/Documentation/некое подобие архитектуры.docx
+++ b/Documentation/некое подобие архитектуры.docx
@@ -1721,6 +1721,7 @@
         </w:rPr>
         <w:t>(</w:t>
       </w:r>
+      <w:proofErr w:type="spellStart"/>
       <w:proofErr w:type="gramEnd"/>
       <w:r>
         <w:rPr>
@@ -1730,6 +1731,7 @@
         </w:rPr>
         <w:t>Guid</w:t>
       </w:r>
+      <w:proofErr w:type="spellEnd"/>
       <w:r>
         <w:rPr>
           <w:rFonts w:ascii="Times New Roman" w:hAnsi="Times New Roman" w:cs="Times New Roman"/>
@@ -2472,6 +2474,7 @@
         </w:rPr>
         <w:t>(</w:t>
       </w:r>
+      <w:proofErr w:type="spellStart"/>
       <w:proofErr w:type="gramEnd"/>
       <w:r>
         <w:rPr>
@@ -2482,6 +2485,7 @@
         </w:rPr>
         <w:t>Guid</w:t>
       </w:r>
+      <w:proofErr w:type="spellEnd"/>
       <w:r>
         <w:rPr>
           <w:rFonts w:ascii="Times New Roman" w:hAnsi="Times New Roman"/>
@@ -5564,153 +5568,14 @@
         <w:rPr>
           <w:rFonts w:ascii="Times New Roman" w:hAnsi="Times New Roman" w:cs="Times New Roman"/>
           <w:sz w:val="28"/>
-        </w:rPr>
-      </w:pPr>
-      <w:r>
-        <w:rPr>
-          <w:rFonts w:ascii="Times New Roman" w:hAnsi="Times New Roman" w:cs="Times New Roman"/>
-          <w:sz w:val="28"/>
-        </w:rPr>
-        <w:t xml:space="preserve">+ </w:t>
-      </w:r>
-      <w:proofErr w:type="gramStart"/>
-      <w:r>
-        <w:rPr>
-          <w:rFonts w:ascii="Times New Roman" w:hAnsi="Times New Roman" w:cs="Times New Roman"/>
-          <w:sz w:val="28"/>
-          <w:lang w:val="en-US"/>
-        </w:rPr>
-        <w:t>currentUser</w:t>
-      </w:r>
-      <w:r>
-        <w:rPr>
-          <w:rFonts w:ascii="Times New Roman" w:hAnsi="Times New Roman" w:cs="Times New Roman"/>
-          <w:sz w:val="28"/>
-        </w:rPr>
-        <w:t xml:space="preserve"> :</w:t>
-      </w:r>
-      <w:proofErr w:type="gramEnd"/>
-      <w:r>
-        <w:rPr>
-          <w:rFonts w:ascii="Times New Roman" w:hAnsi="Times New Roman" w:cs="Times New Roman"/>
-          <w:sz w:val="28"/>
-        </w:rPr>
-        <w:t xml:space="preserve"> </w:t>
-      </w:r>
-      <w:r>
-        <w:rPr>
-          <w:rFonts w:ascii="Times New Roman" w:hAnsi="Times New Roman" w:cs="Times New Roman"/>
-          <w:sz w:val="28"/>
-          <w:lang w:val="en-US"/>
-        </w:rPr>
-        <w:t>User</w:t>
-      </w:r>
-    </w:p>
-    <w:p>
-      <w:pPr>
-        <w:rPr>
-          <w:rFonts w:ascii="Times New Roman" w:hAnsi="Times New Roman" w:cs="Times New Roman"/>
-          <w:sz w:val="28"/>
-        </w:rPr>
-      </w:pPr>
-    </w:p>
-    <w:p>
-      <w:pPr>
-        <w:rPr>
-          <w:rFonts w:ascii="Times New Roman" w:hAnsi="Times New Roman" w:cs="Times New Roman"/>
-          <w:sz w:val="28"/>
-        </w:rPr>
-      </w:pPr>
-      <w:r>
-        <w:rPr>
-          <w:rFonts w:ascii="Times New Roman" w:hAnsi="Times New Roman" w:cs="Times New Roman"/>
-          <w:sz w:val="28"/>
-        </w:rPr>
-        <w:t>вызывает</w:t>
-      </w:r>
-      <w:r>
-        <w:rPr>
-          <w:rFonts w:ascii="Times New Roman" w:hAnsi="Times New Roman" w:cs="Times New Roman"/>
-          <w:sz w:val="28"/>
-        </w:rPr>
-        <w:t xml:space="preserve"> </w:t>
-      </w:r>
-      <w:r>
-        <w:rPr>
-          <w:rFonts w:ascii="Times New Roman" w:hAnsi="Times New Roman" w:cs="Times New Roman"/>
-          <w:sz w:val="28"/>
-        </w:rPr>
-        <w:t>соответс</w:t>
-      </w:r>
-      <w:r>
-        <w:rPr>
-          <w:rFonts w:ascii="Times New Roman" w:hAnsi="Times New Roman" w:cs="Times New Roman"/>
-          <w:sz w:val="28"/>
-        </w:rPr>
-        <w:t>т</w:t>
-      </w:r>
-      <w:r>
-        <w:rPr>
-          <w:rFonts w:ascii="Times New Roman" w:hAnsi="Times New Roman" w:cs="Times New Roman"/>
-          <w:sz w:val="28"/>
-        </w:rPr>
-        <w:t>вующий</w:t>
-      </w:r>
-      <w:r>
-        <w:rPr>
-          <w:rFonts w:ascii="Times New Roman" w:hAnsi="Times New Roman" w:cs="Times New Roman"/>
-          <w:sz w:val="28"/>
-        </w:rPr>
-        <w:t xml:space="preserve"> </w:t>
-      </w:r>
-      <w:r>
-        <w:rPr>
-          <w:rFonts w:ascii="Times New Roman" w:hAnsi="Times New Roman" w:cs="Times New Roman"/>
-          <w:sz w:val="28"/>
-        </w:rPr>
-        <w:t>метод</w:t>
-      </w:r>
-      <w:r>
-        <w:rPr>
-          <w:rFonts w:ascii="Times New Roman" w:hAnsi="Times New Roman" w:cs="Times New Roman"/>
-          <w:sz w:val="28"/>
-        </w:rPr>
-        <w:t xml:space="preserve"> </w:t>
-      </w:r>
-      <w:r>
-        <w:rPr>
-          <w:rFonts w:ascii="Times New Roman" w:hAnsi="Times New Roman" w:cs="Times New Roman"/>
-          <w:sz w:val="28"/>
-        </w:rPr>
-        <w:t>у</w:t>
-      </w:r>
-      <w:r>
-        <w:rPr>
-          <w:rFonts w:ascii="Times New Roman" w:hAnsi="Times New Roman" w:cs="Times New Roman"/>
-          <w:sz w:val="28"/>
-        </w:rPr>
-        <w:t xml:space="preserve"> </w:t>
-      </w:r>
-      <w:r>
-        <w:rPr>
-          <w:rFonts w:ascii="Times New Roman" w:hAnsi="Times New Roman" w:cs="Times New Roman"/>
-          <w:sz w:val="28"/>
-          <w:lang w:val="en-US"/>
-        </w:rPr>
-        <w:t>currentUser</w:t>
-      </w:r>
-    </w:p>
-    <w:p>
-      <w:pPr>
-        <w:rPr>
-          <w:rFonts w:ascii="Times New Roman" w:hAnsi="Times New Roman" w:cs="Times New Roman"/>
-          <w:sz w:val="28"/>
-        </w:rPr>
-      </w:pPr>
-      <w:r>
-        <w:rPr>
-          <w:rFonts w:ascii="Times New Roman" w:hAnsi="Times New Roman" w:cs="Times New Roman"/>
-          <w:sz w:val="28"/>
+          <w:lang w:val="en-US"/>
+        </w:rPr>
+      </w:pPr>
+      <w:r>
+        <w:rPr>
+          <w:rFonts w:ascii="Times New Roman" w:hAnsi="Times New Roman" w:cs="Times New Roman"/>
+          <w:sz w:val="28"/>
+          <w:lang w:val="en-US"/>
         </w:rPr>
         <w:t xml:space="preserve">+ </w:t>
       </w:r>
@@ -5720,6 +5585,159 @@
         <w:rPr>
           <w:rFonts w:ascii="Times New Roman" w:hAnsi="Times New Roman" w:cs="Times New Roman"/>
           <w:sz w:val="28"/>
+          <w:lang w:val="en-US"/>
+        </w:rPr>
+        <w:t>currentUser</w:t>
+      </w:r>
+      <w:proofErr w:type="spellEnd"/>
+      <w:r>
+        <w:rPr>
+          <w:rFonts w:ascii="Times New Roman" w:hAnsi="Times New Roman" w:cs="Times New Roman"/>
+          <w:sz w:val="28"/>
+          <w:lang w:val="en-US"/>
+        </w:rPr>
+        <w:t xml:space="preserve"> :</w:t>
+      </w:r>
+      <w:proofErr w:type="gramEnd"/>
+      <w:r>
+        <w:rPr>
+          <w:rFonts w:ascii="Times New Roman" w:hAnsi="Times New Roman" w:cs="Times New Roman"/>
+          <w:sz w:val="28"/>
+          <w:lang w:val="en-US"/>
+        </w:rPr>
+        <w:t xml:space="preserve"> </w:t>
+      </w:r>
+      <w:r>
+        <w:rPr>
+          <w:rFonts w:ascii="Times New Roman" w:hAnsi="Times New Roman" w:cs="Times New Roman"/>
+          <w:sz w:val="28"/>
+          <w:lang w:val="en-US"/>
+        </w:rPr>
+        <w:t>User</w:t>
+      </w:r>
+    </w:p>
+    <w:p>
+      <w:pPr>
+        <w:rPr>
+          <w:rFonts w:ascii="Times New Roman" w:hAnsi="Times New Roman" w:cs="Times New Roman"/>
+          <w:sz w:val="28"/>
+          <w:lang w:val="en-US"/>
+        </w:rPr>
+      </w:pPr>
+    </w:p>
+    <w:p>
+      <w:pPr>
+        <w:rPr>
+          <w:rFonts w:ascii="Times New Roman" w:hAnsi="Times New Roman" w:cs="Times New Roman"/>
+          <w:sz w:val="28"/>
+          <w:lang w:val="en-US"/>
+        </w:rPr>
+      </w:pPr>
+      <w:r>
+        <w:rPr>
+          <w:rFonts w:ascii="Times New Roman" w:hAnsi="Times New Roman" w:cs="Times New Roman"/>
+          <w:sz w:val="28"/>
+        </w:rPr>
+        <w:t>вызывает</w:t>
+      </w:r>
+      <w:r>
+        <w:rPr>
+          <w:rFonts w:ascii="Times New Roman" w:hAnsi="Times New Roman" w:cs="Times New Roman"/>
+          <w:sz w:val="28"/>
+          <w:lang w:val="en-US"/>
+        </w:rPr>
+        <w:t xml:space="preserve"> </w:t>
+      </w:r>
+      <w:r>
+        <w:rPr>
+          <w:rFonts w:ascii="Times New Roman" w:hAnsi="Times New Roman" w:cs="Times New Roman"/>
+          <w:sz w:val="28"/>
+        </w:rPr>
+        <w:t>соответс</w:t>
+      </w:r>
+      <w:r>
+        <w:rPr>
+          <w:rFonts w:ascii="Times New Roman" w:hAnsi="Times New Roman" w:cs="Times New Roman"/>
+          <w:sz w:val="28"/>
+        </w:rPr>
+        <w:t>т</w:t>
+      </w:r>
+      <w:r>
+        <w:rPr>
+          <w:rFonts w:ascii="Times New Roman" w:hAnsi="Times New Roman" w:cs="Times New Roman"/>
+          <w:sz w:val="28"/>
+        </w:rPr>
+        <w:t>вующий</w:t>
+      </w:r>
+      <w:r>
+        <w:rPr>
+          <w:rFonts w:ascii="Times New Roman" w:hAnsi="Times New Roman" w:cs="Times New Roman"/>
+          <w:sz w:val="28"/>
+          <w:lang w:val="en-US"/>
+        </w:rPr>
+        <w:t xml:space="preserve"> </w:t>
+      </w:r>
+      <w:r>
+        <w:rPr>
+          <w:rFonts w:ascii="Times New Roman" w:hAnsi="Times New Roman" w:cs="Times New Roman"/>
+          <w:sz w:val="28"/>
+        </w:rPr>
+        <w:t>метод</w:t>
+      </w:r>
+      <w:r>
+        <w:rPr>
+          <w:rFonts w:ascii="Times New Roman" w:hAnsi="Times New Roman" w:cs="Times New Roman"/>
+          <w:sz w:val="28"/>
+          <w:lang w:val="en-US"/>
+        </w:rPr>
+        <w:t xml:space="preserve"> </w:t>
+      </w:r>
+      <w:r>
+        <w:rPr>
+          <w:rFonts w:ascii="Times New Roman" w:hAnsi="Times New Roman" w:cs="Times New Roman"/>
+          <w:sz w:val="28"/>
+        </w:rPr>
+        <w:t>у</w:t>
+      </w:r>
+      <w:r>
+        <w:rPr>
+          <w:rFonts w:ascii="Times New Roman" w:hAnsi="Times New Roman" w:cs="Times New Roman"/>
+          <w:sz w:val="28"/>
+          <w:lang w:val="en-US"/>
+        </w:rPr>
+        <w:t xml:space="preserve"> </w:t>
+      </w:r>
+      <w:proofErr w:type="spellStart"/>
+      <w:r>
+        <w:rPr>
+          <w:rFonts w:ascii="Times New Roman" w:hAnsi="Times New Roman" w:cs="Times New Roman"/>
+          <w:sz w:val="28"/>
+          <w:lang w:val="en-US"/>
+        </w:rPr>
+        <w:t>currentUser</w:t>
+      </w:r>
+      <w:proofErr w:type="spellEnd"/>
+    </w:p>
+    <w:p>
+      <w:pPr>
+        <w:rPr>
+          <w:rFonts w:ascii="Times New Roman" w:hAnsi="Times New Roman" w:cs="Times New Roman"/>
+          <w:sz w:val="28"/>
+        </w:rPr>
+      </w:pPr>
+      <w:r>
+        <w:rPr>
+          <w:rFonts w:ascii="Times New Roman" w:hAnsi="Times New Roman" w:cs="Times New Roman"/>
+          <w:sz w:val="28"/>
+        </w:rPr>
+        <w:t xml:space="preserve">+ </w:t>
+      </w:r>
+      <w:proofErr w:type="spellStart"/>
+      <w:proofErr w:type="gramStart"/>
+      <w:r>
+        <w:rPr>
+          <w:rFonts w:ascii="Times New Roman" w:hAnsi="Times New Roman" w:cs="Times New Roman"/>
+          <w:sz w:val="28"/>
         </w:rPr>
         <w:t>CancelOrder</w:t>
       </w:r>
@@ -7095,7 +7113,6 @@
         <w:rPr>
           <w:rFonts w:ascii="Times New Roman" w:hAnsi="Times New Roman" w:cs="Times New Roman"/>
           <w:sz w:val="28"/>
-          <w:lang w:val="en-US"/>
         </w:rPr>
       </w:pPr>
       <w:r>
@@ -7111,14 +7128,12 @@
         <w:rPr>
           <w:rFonts w:ascii="Times New Roman" w:hAnsi="Times New Roman" w:cs="Times New Roman"/>
           <w:sz w:val="28"/>
-          <w:lang w:val="en-US"/>
-        </w:rPr>
-      </w:pPr>
-      <w:r>
-        <w:rPr>
-          <w:rFonts w:ascii="Times New Roman" w:hAnsi="Times New Roman" w:cs="Times New Roman"/>
-          <w:sz w:val="28"/>
-          <w:lang w:val="en-US"/>
+        </w:rPr>
+      </w:pPr>
+      <w:r>
+        <w:rPr>
+          <w:rFonts w:ascii="Times New Roman" w:hAnsi="Times New Roman" w:cs="Times New Roman"/>
+          <w:sz w:val="28"/>
         </w:rPr>
         <w:t>+</w:t>
       </w:r>
@@ -7126,7 +7141,6 @@
         <w:rPr>
           <w:rFonts w:ascii="Times New Roman" w:hAnsi="Times New Roman" w:cs="Times New Roman"/>
           <w:sz w:val="28"/>
-          <w:lang w:val="en-US"/>
         </w:rPr>
         <w:t xml:space="preserve"> </w:t>
       </w:r>
@@ -7142,7 +7156,6 @@
         <w:rPr>
           <w:rFonts w:ascii="Times New Roman" w:hAnsi="Times New Roman" w:cs="Times New Roman"/>
           <w:sz w:val="28"/>
-          <w:lang w:val="en-US"/>
         </w:rPr>
         <w:t xml:space="preserve"> </w:t>
       </w:r>
@@ -7161,7 +7174,6 @@
         <w:rPr>
           <w:rFonts w:ascii="Times New Roman" w:hAnsi="Times New Roman" w:cs="Times New Roman"/>
           <w:sz w:val="28"/>
-          <w:lang w:val="en-US"/>
         </w:rPr>
         <w:t>(</w:t>
       </w:r>
@@ -7178,7 +7190,6 @@
         <w:rPr>
           <w:rFonts w:ascii="Times New Roman" w:hAnsi="Times New Roman" w:cs="Times New Roman"/>
           <w:sz w:val="28"/>
-          <w:lang w:val="en-US"/>
         </w:rPr>
         <w:t xml:space="preserve"> </w:t>
       </w:r>
@@ -7194,7 +7205,6 @@
         <w:rPr>
           <w:rFonts w:ascii="Times New Roman" w:hAnsi="Times New Roman" w:cs="Times New Roman"/>
           <w:sz w:val="28"/>
-          <w:lang w:val="en-US"/>
         </w:rPr>
         <w:t>)</w:t>
       </w:r>
@@ -8991,8 +9001,144 @@
         <w:rPr>
           <w:rFonts w:ascii="Times New Roman" w:hAnsi="Times New Roman" w:cs="Times New Roman"/>
           <w:sz w:val="28"/>
-        </w:rPr>
-      </w:pPr>
+          <w:lang w:val="en-US"/>
+        </w:rPr>
+      </w:pPr>
+      <w:r>
+        <w:rPr>
+          <w:rFonts w:ascii="Times New Roman" w:hAnsi="Times New Roman" w:cs="Times New Roman"/>
+          <w:sz w:val="28"/>
+        </w:rPr>
+        <w:t>Посчитать</w:t>
+      </w:r>
+      <w:r>
+        <w:rPr>
+          <w:rFonts w:ascii="Times New Roman" w:hAnsi="Times New Roman" w:cs="Times New Roman"/>
+          <w:sz w:val="28"/>
+          <w:lang w:val="en-US"/>
+        </w:rPr>
+        <w:t xml:space="preserve"> </w:t>
+      </w:r>
+      <w:r>
+        <w:rPr>
+          <w:rFonts w:ascii="Times New Roman" w:hAnsi="Times New Roman" w:cs="Times New Roman"/>
+          <w:sz w:val="28"/>
+        </w:rPr>
+        <w:t>сумму</w:t>
+      </w:r>
+      <w:r>
+        <w:rPr>
+          <w:rFonts w:ascii="Times New Roman" w:hAnsi="Times New Roman" w:cs="Times New Roman"/>
+          <w:sz w:val="28"/>
+          <w:lang w:val="en-US"/>
+        </w:rPr>
+        <w:t xml:space="preserve"> </w:t>
+      </w:r>
+      <w:r>
+        <w:rPr>
+          <w:rFonts w:ascii="Times New Roman" w:hAnsi="Times New Roman" w:cs="Times New Roman"/>
+          <w:sz w:val="28"/>
+        </w:rPr>
+        <w:t>корзины</w:t>
+      </w:r>
+    </w:p>
+    <w:p>
+      <w:pPr>
+        <w:rPr>
+          <w:rFonts w:ascii="Times New Roman" w:hAnsi="Times New Roman" w:cs="Times New Roman"/>
+          <w:sz w:val="28"/>
+          <w:lang w:val="en-US"/>
+        </w:rPr>
+      </w:pPr>
+      <w:r>
+        <w:rPr>
+          <w:rFonts w:ascii="Times New Roman" w:hAnsi="Times New Roman" w:cs="Times New Roman"/>
+          <w:sz w:val="28"/>
+          <w:lang w:val="en-US"/>
+        </w:rPr>
+        <w:t xml:space="preserve">+ decimal </w:t>
+      </w:r>
+      <w:proofErr w:type="spellStart"/>
+      <w:proofErr w:type="gramStart"/>
+      <w:r>
+        <w:rPr>
+          <w:rFonts w:ascii="Times New Roman" w:hAnsi="Times New Roman" w:cs="Times New Roman"/>
+          <w:sz w:val="28"/>
+          <w:lang w:val="en-US"/>
+        </w:rPr>
+        <w:t>CalculateBucketPrice</w:t>
+      </w:r>
+      <w:proofErr w:type="spellEnd"/>
+      <w:r>
+        <w:rPr>
+          <w:rFonts w:ascii="Times New Roman" w:hAnsi="Times New Roman" w:cs="Times New Roman"/>
+          <w:sz w:val="28"/>
+          <w:lang w:val="en-US"/>
+        </w:rPr>
+        <w:t>(</w:t>
+      </w:r>
+      <w:proofErr w:type="gramEnd"/>
+      <w:r>
+        <w:rPr>
+          <w:rFonts w:ascii="Times New Roman" w:hAnsi="Times New Roman" w:cs="Times New Roman"/>
+          <w:sz w:val="28"/>
+          <w:lang w:val="en-US"/>
+        </w:rPr>
+        <w:t>Dictionary&lt;</w:t>
+      </w:r>
+      <w:proofErr w:type="spellStart"/>
+      <w:r>
+        <w:rPr>
+          <w:rFonts w:ascii="Times New Roman" w:hAnsi="Times New Roman" w:cs="Times New Roman"/>
+          <w:sz w:val="28"/>
+          <w:lang w:val="en-US"/>
+        </w:rPr>
+        <w:t>Guid</w:t>
+      </w:r>
+      <w:proofErr w:type="spellEnd"/>
+      <w:r>
+        <w:rPr>
+          <w:rFonts w:ascii="Times New Roman" w:hAnsi="Times New Roman" w:cs="Times New Roman"/>
+          <w:sz w:val="28"/>
+          <w:lang w:val="en-US"/>
+        </w:rPr>
+        <w:t xml:space="preserve">, </w:t>
+      </w:r>
+      <w:proofErr w:type="spellStart"/>
+      <w:r>
+        <w:rPr>
+          <w:rFonts w:ascii="Times New Roman" w:hAnsi="Times New Roman" w:cs="Times New Roman"/>
+          <w:sz w:val="28"/>
+          <w:lang w:val="en-US"/>
+        </w:rPr>
+        <w:t>int</w:t>
+      </w:r>
+      <w:proofErr w:type="spellEnd"/>
+      <w:r>
+        <w:rPr>
+          <w:rFonts w:ascii="Times New Roman" w:hAnsi="Times New Roman" w:cs="Times New Roman"/>
+          <w:sz w:val="28"/>
+          <w:lang w:val="en-US"/>
+        </w:rPr>
+        <w:t>&gt; bucket)</w:t>
+      </w:r>
+    </w:p>
+    <w:p>
+      <w:pPr>
+        <w:rPr>
+          <w:rFonts w:ascii="Times New Roman" w:hAnsi="Times New Roman" w:cs="Times New Roman"/>
+          <w:sz w:val="28"/>
+        </w:rPr>
+      </w:pPr>
+      <w:r>
+        <w:rPr>
+          <w:rFonts w:ascii="Times New Roman" w:hAnsi="Times New Roman" w:cs="Times New Roman"/>
+          <w:sz w:val="28"/>
+        </w:rPr>
+        <w:t>проходится по переданной корзине и вычисляет ее сумму</w:t>
+      </w:r>
+      <w:bookmarkStart w:id="0" w:name="_GoBack"/>
+      <w:bookmarkEnd w:id="0"/>
     </w:p>
     <w:p>
       <w:pPr>
@@ -9454,7 +9600,59 @@
           <w:sz w:val="28"/>
           <w:lang w:val="en-US"/>
         </w:rPr>
-        <w:t xml:space="preserve">, List&lt;Guid&gt; </w:t>
+        <w:t xml:space="preserve">, </w:t>
+      </w:r>
+      <w:r>
+        <w:rPr>
+          <w:rFonts w:ascii="Times New Roman" w:hAnsi="Times New Roman" w:cs="Times New Roman"/>
+          <w:sz w:val="28"/>
+          <w:lang w:val="en-US"/>
+        </w:rPr>
+        <w:t>Dictionary&lt;</w:t>
+      </w:r>
+      <w:proofErr w:type="spellStart"/>
+      <w:r>
+        <w:rPr>
+          <w:rFonts w:ascii="Times New Roman" w:hAnsi="Times New Roman" w:cs="Times New Roman"/>
+          <w:sz w:val="28"/>
+          <w:lang w:val="en-US"/>
+        </w:rPr>
+        <w:t>Guid</w:t>
+      </w:r>
+      <w:proofErr w:type="spellEnd"/>
+      <w:r>
+        <w:rPr>
+          <w:rFonts w:ascii="Times New Roman" w:hAnsi="Times New Roman" w:cs="Times New Roman"/>
+          <w:sz w:val="28"/>
+          <w:lang w:val="en-US"/>
+        </w:rPr>
+        <w:t xml:space="preserve">, </w:t>
+      </w:r>
+      <w:proofErr w:type="spellStart"/>
+      <w:r>
+        <w:rPr>
+          <w:rFonts w:ascii="Times New Roman" w:hAnsi="Times New Roman" w:cs="Times New Roman"/>
+          <w:sz w:val="28"/>
+          <w:lang w:val="en-US"/>
+        </w:rPr>
+        <w:t>int</w:t>
+      </w:r>
+      <w:proofErr w:type="spellEnd"/>
+      <w:r>
+        <w:rPr>
+          <w:rFonts w:ascii="Times New Roman" w:hAnsi="Times New Roman" w:cs="Times New Roman"/>
+          <w:sz w:val="28"/>
+          <w:lang w:val="en-US"/>
+        </w:rPr>
+        <w:t>&gt;</w:t>
+      </w:r>
+      <w:r>
+        <w:rPr>
+          <w:rFonts w:ascii="Times New Roman" w:hAnsi="Times New Roman" w:cs="Times New Roman"/>
+          <w:sz w:val="28"/>
+          <w:lang w:val="en-US"/>
+        </w:rPr>
+        <w:t xml:space="preserve"> </w:t>
       </w:r>
       <w:r>
         <w:rPr>
@@ -9790,6 +9988,7 @@
           <w:sz w:val="28"/>
           <w:lang w:val="en-US"/>
         </w:rPr>
+        <w:lastRenderedPageBreak/>
         <w:t>True</w:t>
       </w:r>
       <w:r>
@@ -10516,7 +10715,15 @@
           <w:sz w:val="28"/>
           <w:lang w:val="en-US"/>
         </w:rPr>
-        <w:t xml:space="preserve"> List&lt;</w:t>
+        <w:t xml:space="preserve"> </w:t>
+      </w:r>
+      <w:r>
+        <w:rPr>
+          <w:rFonts w:ascii="Times New Roman" w:hAnsi="Times New Roman" w:cs="Times New Roman"/>
+          <w:sz w:val="28"/>
+          <w:lang w:val="en-US"/>
+        </w:rPr>
+        <w:t>Dictionary&lt;</w:t>
       </w:r>
       <w:proofErr w:type="spellStart"/>
       <w:r>
@@ -10534,6 +10741,24 @@
           <w:sz w:val="28"/>
           <w:lang w:val="en-US"/>
         </w:rPr>
+        <w:t xml:space="preserve">, </w:t>
+      </w:r>
+      <w:proofErr w:type="spellStart"/>
+      <w:r>
+        <w:rPr>
+          <w:rFonts w:ascii="Times New Roman" w:hAnsi="Times New Roman" w:cs="Times New Roman"/>
+          <w:sz w:val="28"/>
+          <w:lang w:val="en-US"/>
+        </w:rPr>
+        <w:t>int</w:t>
+      </w:r>
+      <w:proofErr w:type="spellEnd"/>
+      <w:r>
+        <w:rPr>
+          <w:rFonts w:ascii="Times New Roman" w:hAnsi="Times New Roman" w:cs="Times New Roman"/>
+          <w:sz w:val="28"/>
+          <w:lang w:val="en-US"/>
+        </w:rPr>
         <w:t>&gt;</w:t>
       </w:r>
     </w:p>
@@ -10542,12 +10767,14 @@
         <w:rPr>
           <w:rFonts w:ascii="Times New Roman" w:hAnsi="Times New Roman" w:cs="Times New Roman"/>
           <w:sz w:val="28"/>
-        </w:rPr>
-      </w:pPr>
-      <w:r>
-        <w:rPr>
-          <w:rFonts w:ascii="Times New Roman" w:hAnsi="Times New Roman" w:cs="Times New Roman"/>
-          <w:sz w:val="28"/>
+          <w:lang w:val="en-US"/>
+        </w:rPr>
+      </w:pPr>
+      <w:r>
+        <w:rPr>
+          <w:rFonts w:ascii="Times New Roman" w:hAnsi="Times New Roman" w:cs="Times New Roman"/>
+          <w:sz w:val="28"/>
+          <w:lang w:val="en-US"/>
         </w:rPr>
         <w:t xml:space="preserve">+ </w:t>
       </w:r>
@@ -10564,13 +10791,15 @@
         <w:rPr>
           <w:rFonts w:ascii="Times New Roman" w:hAnsi="Times New Roman" w:cs="Times New Roman"/>
           <w:sz w:val="28"/>
-        </w:rPr>
-        <w:t xml:space="preserve"> </w:t>
-      </w:r>
-      <w:r>
-        <w:rPr>
-          <w:rFonts w:ascii="Times New Roman" w:hAnsi="Times New Roman" w:cs="Times New Roman"/>
-          <w:sz w:val="28"/>
+          <w:lang w:val="en-US"/>
+        </w:rPr>
+        <w:t xml:space="preserve"> </w:t>
+      </w:r>
+      <w:r>
+        <w:rPr>
+          <w:rFonts w:ascii="Times New Roman" w:hAnsi="Times New Roman" w:cs="Times New Roman"/>
+          <w:sz w:val="28"/>
+          <w:lang w:val="en-US"/>
         </w:rPr>
         <w:t>:</w:t>
       </w:r>
@@ -10579,9 +10808,11 @@
         <w:rPr>
           <w:rFonts w:ascii="Times New Roman" w:hAnsi="Times New Roman" w:cs="Times New Roman"/>
           <w:sz w:val="28"/>
-        </w:rPr>
-        <w:t xml:space="preserve"> </w:t>
-      </w:r>
+          <w:lang w:val="en-US"/>
+        </w:rPr>
+        <w:t xml:space="preserve"> </w:t>
+      </w:r>
+      <w:proofErr w:type="spellStart"/>
       <w:r>
         <w:rPr>
           <w:rFonts w:ascii="Times New Roman" w:hAnsi="Times New Roman" w:cs="Times New Roman"/>
@@ -10590,116 +10821,23 @@
         </w:rPr>
         <w:t>enum</w:t>
       </w:r>
-    </w:p>
-    <w:p>
-      <w:pPr>
-        <w:rPr>
-          <w:rFonts w:ascii="Times New Roman" w:hAnsi="Times New Roman" w:cs="Times New Roman"/>
-          <w:sz w:val="28"/>
-        </w:rPr>
-      </w:pPr>
-      <w:r>
-        <w:rPr>
-          <w:rFonts w:ascii="Times New Roman" w:hAnsi="Times New Roman" w:cs="Times New Roman"/>
-          <w:sz w:val="28"/>
+      <w:proofErr w:type="spellEnd"/>
+    </w:p>
+    <w:p>
+      <w:pPr>
+        <w:rPr>
+          <w:rFonts w:ascii="Times New Roman" w:hAnsi="Times New Roman" w:cs="Times New Roman"/>
+          <w:sz w:val="28"/>
+          <w:lang w:val="en-US"/>
+        </w:rPr>
+      </w:pPr>
+      <w:r>
+        <w:rPr>
+          <w:rFonts w:ascii="Times New Roman" w:hAnsi="Times New Roman" w:cs="Times New Roman"/>
+          <w:sz w:val="28"/>
+          <w:lang w:val="en-US"/>
         </w:rPr>
         <w:t xml:space="preserve">+ </w:t>
-      </w:r>
-      <w:proofErr w:type="gramStart"/>
-      <w:r>
-        <w:rPr>
-          <w:rFonts w:ascii="Times New Roman" w:hAnsi="Times New Roman" w:cs="Times New Roman"/>
-          <w:sz w:val="28"/>
-          <w:lang w:val="en-US"/>
-        </w:rPr>
-        <w:t>GetBucketPrice</w:t>
-      </w:r>
-      <w:r>
-        <w:rPr>
-          <w:rFonts w:ascii="Times New Roman" w:hAnsi="Times New Roman" w:cs="Times New Roman"/>
-          <w:sz w:val="28"/>
-        </w:rPr>
-        <w:t>(</w:t>
-      </w:r>
-      <w:proofErr w:type="gramEnd"/>
-      <w:r>
-        <w:rPr>
-          <w:rFonts w:ascii="Times New Roman" w:hAnsi="Times New Roman" w:cs="Times New Roman"/>
-          <w:sz w:val="28"/>
-        </w:rPr>
-        <w:t xml:space="preserve">) : </w:t>
-      </w:r>
-      <w:r>
-        <w:rPr>
-          <w:rFonts w:ascii="Times New Roman" w:hAnsi="Times New Roman" w:cs="Times New Roman"/>
-          <w:sz w:val="28"/>
-          <w:lang w:val="en-US"/>
-        </w:rPr>
-        <w:t>decimal</w:t>
-      </w:r>
-    </w:p>
-    <w:p>
-      <w:pPr>
-        <w:rPr>
-          <w:rFonts w:ascii="Times New Roman" w:hAnsi="Times New Roman" w:cs="Times New Roman"/>
-          <w:b/>
-          <w:sz w:val="28"/>
-        </w:rPr>
-      </w:pPr>
-    </w:p>
-    <w:p>
-      <w:pPr>
-        <w:rPr>
-          <w:rFonts w:ascii="Times New Roman" w:hAnsi="Times New Roman" w:cs="Times New Roman"/>
-          <w:sz w:val="28"/>
-        </w:rPr>
-      </w:pPr>
-      <w:r>
-        <w:rPr>
-          <w:rFonts w:ascii="Times New Roman" w:hAnsi="Times New Roman" w:cs="Times New Roman"/>
-          <w:sz w:val="28"/>
-        </w:rPr>
-        <w:t xml:space="preserve">проходится по корзине (поле </w:t>
-      </w:r>
-      <w:r>
-        <w:rPr>
-          <w:rFonts w:ascii="Times New Roman" w:hAnsi="Times New Roman" w:cs="Times New Roman"/>
-          <w:sz w:val="28"/>
-          <w:lang w:val="en-US"/>
-        </w:rPr>
-        <w:t>Bucket</w:t>
-      </w:r>
-      <w:r>
-        <w:rPr>
-          <w:rFonts w:ascii="Times New Roman" w:hAnsi="Times New Roman" w:cs="Times New Roman"/>
-          <w:sz w:val="28"/>
-        </w:rPr>
-        <w:t>) и возвращает стоимость всех товаров в ней</w:t>
-      </w:r>
-    </w:p>
-    <w:p>
-      <w:pPr>
-        <w:rPr>
-          <w:rFonts w:ascii="Times New Roman" w:hAnsi="Times New Roman" w:cs="Times New Roman"/>
-          <w:sz w:val="28"/>
-          <w:lang w:val="en-US"/>
-        </w:rPr>
-      </w:pPr>
-      <w:r>
-        <w:rPr>
-          <w:rFonts w:ascii="Times New Roman" w:hAnsi="Times New Roman" w:cs="Times New Roman"/>
-          <w:sz w:val="28"/>
-          <w:lang w:val="en-US"/>
-        </w:rPr>
-        <w:t>decimal</w:t>
-      </w:r>
-      <w:r>
-        <w:rPr>
-          <w:rFonts w:ascii="Times New Roman" w:hAnsi="Times New Roman" w:cs="Times New Roman"/>
-          <w:sz w:val="28"/>
-          <w:lang w:val="en-US"/>
-        </w:rPr>
-        <w:t xml:space="preserve"> </w:t>
       </w:r>
       <w:proofErr w:type="spellStart"/>
       <w:proofErr w:type="gramStart"/>
@@ -10727,7 +10865,15 @@
           <w:sz w:val="28"/>
           <w:lang w:val="en-US"/>
         </w:rPr>
-        <w:t>);</w:t>
+        <w:t xml:space="preserve">) : </w:t>
+      </w:r>
+      <w:r>
+        <w:rPr>
+          <w:rFonts w:ascii="Times New Roman" w:hAnsi="Times New Roman" w:cs="Times New Roman"/>
+          <w:sz w:val="28"/>
+          <w:lang w:val="en-US"/>
+        </w:rPr>
+        <w:t>decimal</w:t>
       </w:r>
     </w:p>
     <w:p>
@@ -10745,628 +10891,47 @@
         <w:rPr>
           <w:rFonts w:ascii="Times New Roman" w:hAnsi="Times New Roman" w:cs="Times New Roman"/>
           <w:sz w:val="28"/>
-          <w:lang w:val="en-US"/>
-        </w:rPr>
-      </w:pPr>
-      <w:proofErr w:type="spellStart"/>
-      <w:r>
-        <w:rPr>
-          <w:rFonts w:ascii="Times New Roman" w:hAnsi="Times New Roman" w:cs="Times New Roman"/>
-          <w:sz w:val="28"/>
-          <w:lang w:val="en-US"/>
-        </w:rPr>
-        <w:t>ProductCreator</w:t>
-      </w:r>
-      <w:proofErr w:type="spellEnd"/>
-    </w:p>
-    <w:p>
-      <w:pPr>
-        <w:rPr>
-          <w:rFonts w:ascii="Times New Roman" w:hAnsi="Times New Roman" w:cs="Times New Roman"/>
-          <w:sz w:val="28"/>
-        </w:rPr>
-      </w:pPr>
-      <w:r>
-        <w:rPr>
-          <w:rFonts w:ascii="Times New Roman" w:hAnsi="Times New Roman" w:cs="Times New Roman"/>
-          <w:sz w:val="28"/>
-        </w:rPr>
-        <w:t>Чисто</w:t>
-      </w:r>
-      <w:r>
-        <w:rPr>
-          <w:rFonts w:ascii="Times New Roman" w:hAnsi="Times New Roman" w:cs="Times New Roman"/>
-          <w:sz w:val="28"/>
-          <w:lang w:val="en-US"/>
-        </w:rPr>
-        <w:t xml:space="preserve"> </w:t>
-      </w:r>
-      <w:r>
-        <w:rPr>
-          <w:rFonts w:ascii="Times New Roman" w:hAnsi="Times New Roman" w:cs="Times New Roman"/>
-          <w:sz w:val="28"/>
-        </w:rPr>
-        <w:t>служебный</w:t>
-      </w:r>
-      <w:r>
-        <w:rPr>
-          <w:rFonts w:ascii="Times New Roman" w:hAnsi="Times New Roman" w:cs="Times New Roman"/>
-          <w:sz w:val="28"/>
-          <w:lang w:val="en-US"/>
-        </w:rPr>
-        <w:t xml:space="preserve"> </w:t>
-      </w:r>
-      <w:r>
-        <w:rPr>
-          <w:rFonts w:ascii="Times New Roman" w:hAnsi="Times New Roman" w:cs="Times New Roman"/>
-          <w:sz w:val="28"/>
-        </w:rPr>
-        <w:t>класс</w:t>
-      </w:r>
-      <w:r>
-        <w:rPr>
-          <w:rFonts w:ascii="Times New Roman" w:hAnsi="Times New Roman" w:cs="Times New Roman"/>
-          <w:sz w:val="28"/>
-          <w:lang w:val="en-US"/>
-        </w:rPr>
-        <w:t xml:space="preserve">. </w:t>
-      </w:r>
-      <w:r>
-        <w:rPr>
-          <w:rFonts w:ascii="Times New Roman" w:hAnsi="Times New Roman" w:cs="Times New Roman"/>
-          <w:sz w:val="28"/>
-        </w:rPr>
-        <w:t xml:space="preserve">Нужен для того, чтобы создавать объекты </w:t>
-      </w:r>
-      <w:r>
-        <w:rPr>
-          <w:rFonts w:ascii="Times New Roman" w:hAnsi="Times New Roman" w:cs="Times New Roman"/>
-          <w:sz w:val="28"/>
-          <w:lang w:val="en-US"/>
-        </w:rPr>
-        <w:t>Product</w:t>
-      </w:r>
-      <w:r>
-        <w:rPr>
-          <w:rFonts w:ascii="Times New Roman" w:hAnsi="Times New Roman" w:cs="Times New Roman"/>
-          <w:sz w:val="28"/>
-        </w:rPr>
-        <w:t>, для демонстрации работы программы</w:t>
-      </w:r>
-      <w:r>
-        <w:rPr>
-          <w:rFonts w:ascii="Times New Roman" w:hAnsi="Times New Roman" w:cs="Times New Roman"/>
-          <w:sz w:val="28"/>
-        </w:rPr>
-        <w:t xml:space="preserve">. </w:t>
-      </w:r>
-    </w:p>
-    <w:p>
-      <w:pPr>
-        <w:rPr>
-          <w:rFonts w:ascii="Times New Roman" w:hAnsi="Times New Roman" w:cs="Times New Roman"/>
-          <w:sz w:val="28"/>
-        </w:rPr>
-      </w:pPr>
-      <w:r>
-        <w:rPr>
-          <w:rFonts w:ascii="Times New Roman" w:hAnsi="Times New Roman" w:cs="Times New Roman"/>
-          <w:sz w:val="28"/>
-        </w:rPr>
-        <w:t>Причина существования – отделить код по созданию товаров</w:t>
-      </w:r>
-      <w:r>
-        <w:rPr>
-          <w:rFonts w:ascii="Times New Roman" w:hAnsi="Times New Roman" w:cs="Times New Roman"/>
-          <w:sz w:val="28"/>
-        </w:rPr>
-        <w:t>, при демонстрации работы программы,</w:t>
-      </w:r>
-      <w:r>
-        <w:rPr>
-          <w:rFonts w:ascii="Times New Roman" w:hAnsi="Times New Roman" w:cs="Times New Roman"/>
-          <w:sz w:val="28"/>
-        </w:rPr>
-        <w:t xml:space="preserve"> от общего кода, чтобы </w:t>
-      </w:r>
-      <w:r>
-        <w:rPr>
-          <w:rFonts w:ascii="Times New Roman" w:hAnsi="Times New Roman" w:cs="Times New Roman"/>
-          <w:sz w:val="28"/>
-        </w:rPr>
-        <w:t>не захламлять его.</w:t>
-      </w:r>
-    </w:p>
-    <w:p>
-      <w:pPr>
-        <w:rPr>
-          <w:rFonts w:ascii="Times New Roman" w:hAnsi="Times New Roman" w:cs="Times New Roman"/>
-          <w:sz w:val="28"/>
-        </w:rPr>
-      </w:pPr>
-    </w:p>
-    <w:p>
-      <w:pPr>
-        <w:rPr>
-          <w:rFonts w:ascii="Times New Roman" w:hAnsi="Times New Roman" w:cs="Times New Roman"/>
-          <w:sz w:val="28"/>
-        </w:rPr>
-      </w:pPr>
-      <w:r>
-        <w:rPr>
-          <w:rFonts w:ascii="Times New Roman" w:hAnsi="Times New Roman" w:cs="Times New Roman"/>
-          <w:sz w:val="28"/>
-        </w:rPr>
-        <w:t xml:space="preserve">Метод, которые отвечает за создание товара и вызов методов </w:t>
-      </w:r>
-      <w:proofErr w:type="spellStart"/>
-      <w:r>
-        <w:rPr>
-          <w:rFonts w:ascii="Times New Roman" w:hAnsi="Times New Roman" w:cs="Times New Roman"/>
-          <w:sz w:val="28"/>
-        </w:rPr>
-        <w:t>бд</w:t>
-      </w:r>
-      <w:proofErr w:type="spellEnd"/>
-      <w:r>
-        <w:rPr>
-          <w:rFonts w:ascii="Times New Roman" w:hAnsi="Times New Roman" w:cs="Times New Roman"/>
-          <w:sz w:val="28"/>
-        </w:rPr>
-        <w:t xml:space="preserve"> для помещения товара туда.</w:t>
-      </w:r>
-    </w:p>
-    <w:p>
-      <w:pPr>
-        <w:rPr>
-          <w:rFonts w:ascii="Times New Roman" w:hAnsi="Times New Roman" w:cs="Times New Roman"/>
-          <w:sz w:val="28"/>
-          <w:lang w:val="en-US"/>
-        </w:rPr>
-      </w:pPr>
-      <w:r>
-        <w:rPr>
-          <w:rFonts w:ascii="Times New Roman" w:hAnsi="Times New Roman" w:cs="Times New Roman"/>
-          <w:sz w:val="28"/>
-          <w:lang w:val="en-US"/>
-        </w:rPr>
-        <w:t>+</w:t>
-      </w:r>
-      <w:r>
-        <w:rPr>
-          <w:rFonts w:ascii="Times New Roman" w:hAnsi="Times New Roman" w:cs="Times New Roman"/>
-          <w:sz w:val="28"/>
-          <w:lang w:val="en-US"/>
-        </w:rPr>
-        <w:t xml:space="preserve"> </w:t>
-      </w:r>
-      <w:proofErr w:type="spellStart"/>
-      <w:r>
-        <w:rPr>
-          <w:rFonts w:ascii="Times New Roman" w:hAnsi="Times New Roman" w:cs="Times New Roman"/>
-          <w:sz w:val="28"/>
-          <w:lang w:val="en-US"/>
-        </w:rPr>
-        <w:t>C</w:t>
-      </w:r>
-      <w:r>
-        <w:rPr>
-          <w:rFonts w:ascii="Times New Roman" w:hAnsi="Times New Roman" w:cs="Times New Roman"/>
-          <w:sz w:val="28"/>
-          <w:lang w:val="en-US"/>
-        </w:rPr>
-        <w:t>reateProduct</w:t>
-      </w:r>
-      <w:proofErr w:type="spellEnd"/>
-      <w:r>
-        <w:rPr>
-          <w:rFonts w:ascii="Times New Roman" w:hAnsi="Times New Roman" w:cs="Times New Roman"/>
-          <w:sz w:val="28"/>
-          <w:lang w:val="en-US"/>
-        </w:rPr>
-        <w:t>(</w:t>
-      </w:r>
-      <w:proofErr w:type="spellStart"/>
-      <w:r>
-        <w:rPr>
-          <w:rFonts w:ascii="Times New Roman" w:hAnsi="Times New Roman" w:cs="Times New Roman"/>
-          <w:sz w:val="28"/>
-          <w:lang w:val="en-US"/>
-        </w:rPr>
-        <w:t>Guid</w:t>
-      </w:r>
-      <w:proofErr w:type="spellEnd"/>
-      <w:r>
-        <w:rPr>
-          <w:rFonts w:ascii="Times New Roman" w:hAnsi="Times New Roman" w:cs="Times New Roman"/>
-          <w:sz w:val="28"/>
-          <w:lang w:val="en-US"/>
-        </w:rPr>
-        <w:t xml:space="preserve"> id, string name, string Manufacturer, bool </w:t>
-      </w:r>
-      <w:proofErr w:type="spellStart"/>
-      <w:r>
-        <w:rPr>
-          <w:rFonts w:ascii="Times New Roman" w:hAnsi="Times New Roman" w:cs="Times New Roman"/>
-          <w:sz w:val="28"/>
-          <w:lang w:val="en-US"/>
-        </w:rPr>
-        <w:t>InStock</w:t>
-      </w:r>
-      <w:proofErr w:type="spellEnd"/>
-      <w:r>
-        <w:rPr>
-          <w:rFonts w:ascii="Times New Roman" w:hAnsi="Times New Roman" w:cs="Times New Roman"/>
-          <w:sz w:val="28"/>
-          <w:lang w:val="en-US"/>
-        </w:rPr>
-        <w:t>, decimal Price)</w:t>
-      </w:r>
-      <w:r>
-        <w:rPr>
-          <w:rFonts w:ascii="Times New Roman" w:hAnsi="Times New Roman" w:cs="Times New Roman"/>
-          <w:sz w:val="28"/>
-          <w:lang w:val="en-US"/>
-        </w:rPr>
-        <w:t xml:space="preserve"> : </w:t>
-      </w:r>
-      <w:r>
-        <w:rPr>
-          <w:rFonts w:ascii="Times New Roman" w:hAnsi="Times New Roman" w:cs="Times New Roman"/>
-          <w:sz w:val="28"/>
-          <w:lang w:val="en-US"/>
-        </w:rPr>
-        <w:t>Product</w:t>
-      </w:r>
-      <w:bookmarkStart w:id="0" w:name="_GoBack"/>
-      <w:bookmarkEnd w:id="0"/>
-    </w:p>
-    <w:p>
-      <w:pPr>
-        <w:rPr>
-          <w:rFonts w:ascii="Times New Roman" w:hAnsi="Times New Roman" w:cs="Times New Roman"/>
-          <w:sz w:val="28"/>
-          <w:lang w:val="en-US"/>
-        </w:rPr>
-      </w:pPr>
-    </w:p>
-    <w:p>
-      <w:pPr>
-        <w:rPr>
-          <w:rFonts w:ascii="Times New Roman" w:hAnsi="Times New Roman" w:cs="Times New Roman"/>
-          <w:sz w:val="28"/>
-        </w:rPr>
-      </w:pPr>
-      <w:r>
-        <w:rPr>
-          <w:rFonts w:ascii="Times New Roman" w:hAnsi="Times New Roman" w:cs="Times New Roman"/>
-          <w:sz w:val="28"/>
-        </w:rPr>
-        <w:t>Метод, в котором будут создаваться конкретные товары, для демонстрации работы программы.</w:t>
-      </w:r>
-    </w:p>
-    <w:p>
-      <w:pPr>
-        <w:rPr>
-          <w:rFonts w:ascii="Times New Roman" w:hAnsi="Times New Roman" w:cs="Times New Roman"/>
-          <w:sz w:val="28"/>
-          <w:lang w:val="en-US"/>
-        </w:rPr>
-      </w:pPr>
-      <w:r>
-        <w:rPr>
-          <w:rFonts w:ascii="Times New Roman" w:hAnsi="Times New Roman" w:cs="Times New Roman"/>
-          <w:sz w:val="28"/>
-          <w:lang w:val="en-US"/>
-        </w:rPr>
-        <w:t>+</w:t>
-      </w:r>
-      <w:proofErr w:type="gramStart"/>
-      <w:r>
-        <w:rPr>
-          <w:rFonts w:ascii="Times New Roman" w:hAnsi="Times New Roman" w:cs="Times New Roman"/>
-          <w:sz w:val="28"/>
-          <w:lang w:val="en-US"/>
-        </w:rPr>
-        <w:t>Demonstration(</w:t>
-      </w:r>
-      <w:proofErr w:type="gramEnd"/>
-      <w:r>
-        <w:rPr>
-          <w:rFonts w:ascii="Times New Roman" w:hAnsi="Times New Roman" w:cs="Times New Roman"/>
-          <w:sz w:val="28"/>
-          <w:lang w:val="en-US"/>
-        </w:rPr>
-        <w:t>)</w:t>
-      </w:r>
-    </w:p>
-    <w:p>
-      <w:pPr>
-        <w:rPr>
-          <w:rFonts w:ascii="Times New Roman" w:hAnsi="Times New Roman" w:cs="Times New Roman"/>
-          <w:sz w:val="28"/>
-          <w:lang w:val="en-US"/>
-        </w:rPr>
-      </w:pPr>
-    </w:p>
-    <w:p>
-      <w:pPr>
-        <w:rPr>
-          <w:rFonts w:ascii="Times New Roman" w:hAnsi="Times New Roman" w:cs="Times New Roman"/>
-          <w:sz w:val="28"/>
-          <w:lang w:val="en-US"/>
-        </w:rPr>
-      </w:pPr>
-    </w:p>
-    <w:p>
-      <w:pPr>
-        <w:rPr>
-          <w:rFonts w:ascii="Times New Roman" w:hAnsi="Times New Roman" w:cs="Times New Roman"/>
-          <w:sz w:val="28"/>
-          <w:lang w:val="en-US"/>
-        </w:rPr>
-      </w:pPr>
-      <w:r>
-        <w:rPr>
-          <w:rFonts w:ascii="Times New Roman" w:hAnsi="Times New Roman" w:cs="Times New Roman"/>
-          <w:sz w:val="28"/>
-          <w:lang w:val="en-US"/>
-        </w:rPr>
-        <w:tab/>
-      </w:r>
-      <w:proofErr w:type="gramStart"/>
-      <w:r>
-        <w:rPr>
-          <w:rFonts w:ascii="Times New Roman" w:hAnsi="Times New Roman" w:cs="Times New Roman"/>
-          <w:sz w:val="28"/>
-          <w:lang w:val="en-US"/>
-        </w:rPr>
-        <w:t>Product</w:t>
-      </w:r>
-      <w:r>
-        <w:rPr>
-          <w:rFonts w:ascii="Times New Roman" w:hAnsi="Times New Roman" w:cs="Times New Roman"/>
-          <w:sz w:val="28"/>
-          <w:lang w:val="en-US"/>
-        </w:rPr>
-        <w:t xml:space="preserve"> :</w:t>
-      </w:r>
-      <w:proofErr w:type="gramEnd"/>
-      <w:r>
-        <w:rPr>
-          <w:rFonts w:ascii="Times New Roman" w:hAnsi="Times New Roman" w:cs="Times New Roman"/>
-          <w:sz w:val="28"/>
-          <w:lang w:val="en-US"/>
-        </w:rPr>
-        <w:t xml:space="preserve"> </w:t>
-      </w:r>
-      <w:r>
-        <w:rPr>
-          <w:rFonts w:ascii="Times New Roman" w:hAnsi="Times New Roman" w:cs="Times New Roman"/>
-          <w:sz w:val="28"/>
-          <w:lang w:val="en-US"/>
-        </w:rPr>
-        <w:t>abstract</w:t>
-      </w:r>
-    </w:p>
-    <w:p>
-      <w:pPr>
-        <w:rPr>
-          <w:rFonts w:ascii="Times New Roman" w:hAnsi="Times New Roman" w:cs="Times New Roman"/>
-          <w:sz w:val="28"/>
-        </w:rPr>
-      </w:pPr>
-      <w:r>
-        <w:rPr>
-          <w:rFonts w:ascii="Times New Roman" w:hAnsi="Times New Roman" w:cs="Times New Roman"/>
-          <w:sz w:val="28"/>
-        </w:rPr>
-        <w:t>Абстрактный</w:t>
-      </w:r>
-      <w:r>
-        <w:rPr>
-          <w:rFonts w:ascii="Times New Roman" w:hAnsi="Times New Roman" w:cs="Times New Roman"/>
-          <w:sz w:val="28"/>
-          <w:lang w:val="en-US"/>
-        </w:rPr>
-        <w:t xml:space="preserve"> </w:t>
-      </w:r>
-      <w:r>
-        <w:rPr>
-          <w:rFonts w:ascii="Times New Roman" w:hAnsi="Times New Roman" w:cs="Times New Roman"/>
-          <w:sz w:val="28"/>
-        </w:rPr>
-        <w:t>класс</w:t>
-      </w:r>
-      <w:r>
-        <w:rPr>
-          <w:rFonts w:ascii="Times New Roman" w:hAnsi="Times New Roman" w:cs="Times New Roman"/>
-          <w:sz w:val="28"/>
-          <w:lang w:val="en-US"/>
-        </w:rPr>
-        <w:t xml:space="preserve">. </w:t>
-      </w:r>
-      <w:r>
-        <w:rPr>
-          <w:rFonts w:ascii="Times New Roman" w:hAnsi="Times New Roman" w:cs="Times New Roman"/>
-          <w:sz w:val="28"/>
-        </w:rPr>
-        <w:t>Хранит в себе данные, которые имеет любой товар</w:t>
-      </w:r>
-    </w:p>
-    <w:p>
-      <w:pPr>
-        <w:rPr>
-          <w:rFonts w:ascii="Times New Roman" w:hAnsi="Times New Roman" w:cs="Times New Roman"/>
-          <w:sz w:val="28"/>
-          <w:lang w:val="en-US"/>
-        </w:rPr>
-      </w:pPr>
-      <w:r>
-        <w:rPr>
-          <w:rFonts w:ascii="Times New Roman" w:hAnsi="Times New Roman" w:cs="Times New Roman"/>
-          <w:sz w:val="28"/>
-          <w:lang w:val="en-US"/>
-        </w:rPr>
-        <w:t xml:space="preserve">+ </w:t>
-      </w:r>
-      <w:proofErr w:type="gramStart"/>
-      <w:r>
-        <w:rPr>
-          <w:rFonts w:ascii="Times New Roman" w:hAnsi="Times New Roman" w:cs="Times New Roman"/>
-          <w:sz w:val="28"/>
-          <w:lang w:val="en-US"/>
-        </w:rPr>
-        <w:t>Id</w:t>
-      </w:r>
-      <w:r>
-        <w:rPr>
-          <w:rFonts w:ascii="Times New Roman" w:hAnsi="Times New Roman" w:cs="Times New Roman"/>
-          <w:sz w:val="28"/>
-          <w:lang w:val="en-US"/>
-        </w:rPr>
-        <w:t xml:space="preserve"> :</w:t>
-      </w:r>
-      <w:proofErr w:type="gramEnd"/>
-      <w:r>
-        <w:rPr>
-          <w:rFonts w:ascii="Times New Roman" w:hAnsi="Times New Roman" w:cs="Times New Roman"/>
-          <w:sz w:val="28"/>
-          <w:lang w:val="en-US"/>
-        </w:rPr>
-        <w:t xml:space="preserve"> </w:t>
-      </w:r>
-      <w:proofErr w:type="spellStart"/>
-      <w:r>
-        <w:rPr>
-          <w:rFonts w:ascii="Times New Roman" w:hAnsi="Times New Roman" w:cs="Times New Roman"/>
-          <w:sz w:val="28"/>
-          <w:lang w:val="en-US"/>
-        </w:rPr>
-        <w:t>Guid</w:t>
-      </w:r>
-      <w:proofErr w:type="spellEnd"/>
-    </w:p>
-    <w:p>
-      <w:pPr>
-        <w:rPr>
-          <w:rFonts w:ascii="Times New Roman" w:hAnsi="Times New Roman" w:cs="Times New Roman"/>
-          <w:sz w:val="28"/>
-          <w:lang w:val="en-US"/>
-        </w:rPr>
-      </w:pPr>
-      <w:r>
-        <w:rPr>
-          <w:rFonts w:ascii="Times New Roman" w:hAnsi="Times New Roman" w:cs="Times New Roman"/>
-          <w:sz w:val="28"/>
-          <w:lang w:val="en-US"/>
-        </w:rPr>
-        <w:t xml:space="preserve">+ </w:t>
-      </w:r>
-      <w:proofErr w:type="gramStart"/>
-      <w:r>
-        <w:rPr>
-          <w:rFonts w:ascii="Times New Roman" w:hAnsi="Times New Roman" w:cs="Times New Roman"/>
-          <w:sz w:val="28"/>
-          <w:lang w:val="en-US"/>
-        </w:rPr>
-        <w:t>Name :</w:t>
-      </w:r>
-      <w:proofErr w:type="gramEnd"/>
-      <w:r>
-        <w:rPr>
-          <w:rFonts w:ascii="Times New Roman" w:hAnsi="Times New Roman" w:cs="Times New Roman"/>
-          <w:sz w:val="28"/>
-          <w:lang w:val="en-US"/>
-        </w:rPr>
-        <w:t xml:space="preserve"> string</w:t>
-      </w:r>
-    </w:p>
-    <w:p>
-      <w:pPr>
-        <w:rPr>
-          <w:rFonts w:ascii="Times New Roman" w:hAnsi="Times New Roman" w:cs="Times New Roman"/>
-          <w:sz w:val="28"/>
-          <w:lang w:val="en-US"/>
-        </w:rPr>
-      </w:pPr>
-      <w:r>
-        <w:rPr>
-          <w:rFonts w:ascii="Times New Roman" w:hAnsi="Times New Roman" w:cs="Times New Roman"/>
-          <w:sz w:val="28"/>
-          <w:lang w:val="en-US"/>
-        </w:rPr>
-        <w:t xml:space="preserve">+ </w:t>
-      </w:r>
-      <w:proofErr w:type="gramStart"/>
-      <w:r>
-        <w:rPr>
-          <w:rFonts w:ascii="Times New Roman" w:hAnsi="Times New Roman" w:cs="Times New Roman"/>
-          <w:sz w:val="28"/>
-          <w:lang w:val="en-US"/>
-        </w:rPr>
-        <w:t>Price :</w:t>
-      </w:r>
-      <w:proofErr w:type="gramEnd"/>
-      <w:r>
-        <w:rPr>
-          <w:rFonts w:ascii="Times New Roman" w:hAnsi="Times New Roman" w:cs="Times New Roman"/>
-          <w:sz w:val="28"/>
-          <w:lang w:val="en-US"/>
-        </w:rPr>
-        <w:t xml:space="preserve"> decimal</w:t>
-      </w:r>
-    </w:p>
-    <w:p>
-      <w:pPr>
-        <w:rPr>
-          <w:rFonts w:ascii="Times New Roman" w:hAnsi="Times New Roman" w:cs="Times New Roman"/>
-          <w:sz w:val="28"/>
-          <w:lang w:val="en-US"/>
-        </w:rPr>
-      </w:pPr>
-      <w:r>
-        <w:rPr>
-          <w:rFonts w:ascii="Times New Roman" w:hAnsi="Times New Roman" w:cs="Times New Roman"/>
-          <w:sz w:val="28"/>
-          <w:lang w:val="en-US"/>
-        </w:rPr>
-        <w:t xml:space="preserve">+ </w:t>
-      </w:r>
-      <w:proofErr w:type="gramStart"/>
-      <w:r>
-        <w:rPr>
-          <w:rFonts w:ascii="Times New Roman" w:hAnsi="Times New Roman" w:cs="Times New Roman"/>
-          <w:sz w:val="28"/>
-          <w:lang w:val="en-US"/>
-        </w:rPr>
-        <w:t>Manufacturer :</w:t>
-      </w:r>
-      <w:proofErr w:type="gramEnd"/>
-      <w:r>
-        <w:rPr>
-          <w:rFonts w:ascii="Times New Roman" w:hAnsi="Times New Roman" w:cs="Times New Roman"/>
-          <w:sz w:val="28"/>
-          <w:lang w:val="en-US"/>
-        </w:rPr>
-        <w:t xml:space="preserve"> string</w:t>
-      </w:r>
-    </w:p>
-    <w:p>
-      <w:pPr>
-        <w:rPr>
-          <w:rFonts w:ascii="Times New Roman" w:hAnsi="Times New Roman" w:cs="Times New Roman"/>
-          <w:sz w:val="28"/>
-          <w:lang w:val="en-US"/>
-        </w:rPr>
-      </w:pPr>
-      <w:r>
-        <w:rPr>
-          <w:rFonts w:ascii="Times New Roman" w:hAnsi="Times New Roman" w:cs="Times New Roman"/>
-          <w:sz w:val="28"/>
-          <w:lang w:val="en-US"/>
-        </w:rPr>
-        <w:t>+</w:t>
+        </w:rPr>
+      </w:pPr>
+      <w:r>
+        <w:rPr>
+          <w:rFonts w:ascii="Times New Roman" w:hAnsi="Times New Roman" w:cs="Times New Roman"/>
+          <w:sz w:val="28"/>
+        </w:rPr>
+        <w:lastRenderedPageBreak/>
+        <w:t xml:space="preserve">проходится по корзине (поле </w:t>
+      </w:r>
+      <w:r>
+        <w:rPr>
+          <w:rFonts w:ascii="Times New Roman" w:hAnsi="Times New Roman" w:cs="Times New Roman"/>
+          <w:sz w:val="28"/>
+          <w:lang w:val="en-US"/>
+        </w:rPr>
+        <w:t>Bucket</w:t>
+      </w:r>
+      <w:r>
+        <w:rPr>
+          <w:rFonts w:ascii="Times New Roman" w:hAnsi="Times New Roman" w:cs="Times New Roman"/>
+          <w:sz w:val="28"/>
+        </w:rPr>
+        <w:t>) и возвращает стоимость всех товаров в ней</w:t>
+      </w:r>
+    </w:p>
+    <w:p>
+      <w:pPr>
+        <w:rPr>
+          <w:rFonts w:ascii="Times New Roman" w:hAnsi="Times New Roman" w:cs="Times New Roman"/>
+          <w:sz w:val="28"/>
+          <w:lang w:val="en-US"/>
+        </w:rPr>
+      </w:pPr>
+      <w:r>
+        <w:rPr>
+          <w:rFonts w:ascii="Times New Roman" w:hAnsi="Times New Roman" w:cs="Times New Roman"/>
+          <w:sz w:val="28"/>
+          <w:lang w:val="en-US"/>
+        </w:rPr>
+        <w:t>decimal</w:t>
       </w:r>
       <w:r>
         <w:rPr>
@@ -11384,6 +10949,288 @@
           <w:sz w:val="28"/>
           <w:lang w:val="en-US"/>
         </w:rPr>
+        <w:t>GetBucketPrice</w:t>
+      </w:r>
+      <w:proofErr w:type="spellEnd"/>
+      <w:r>
+        <w:rPr>
+          <w:rFonts w:ascii="Times New Roman" w:hAnsi="Times New Roman" w:cs="Times New Roman"/>
+          <w:sz w:val="28"/>
+          <w:lang w:val="en-US"/>
+        </w:rPr>
+        <w:t>(</w:t>
+      </w:r>
+      <w:proofErr w:type="gramEnd"/>
+      <w:r>
+        <w:rPr>
+          <w:rFonts w:ascii="Times New Roman" w:hAnsi="Times New Roman" w:cs="Times New Roman"/>
+          <w:sz w:val="28"/>
+          <w:lang w:val="en-US"/>
+        </w:rPr>
+        <w:t>);</w:t>
+      </w:r>
+    </w:p>
+    <w:p>
+      <w:pPr>
+        <w:rPr>
+          <w:rFonts w:ascii="Times New Roman" w:hAnsi="Times New Roman" w:cs="Times New Roman"/>
+          <w:b/>
+          <w:sz w:val="28"/>
+          <w:lang w:val="en-US"/>
+        </w:rPr>
+      </w:pPr>
+    </w:p>
+    <w:p>
+      <w:pPr>
+        <w:rPr>
+          <w:rFonts w:ascii="Times New Roman" w:hAnsi="Times New Roman" w:cs="Times New Roman"/>
+          <w:sz w:val="28"/>
+          <w:lang w:val="en-US"/>
+        </w:rPr>
+      </w:pPr>
+      <w:proofErr w:type="spellStart"/>
+      <w:r>
+        <w:rPr>
+          <w:rFonts w:ascii="Times New Roman" w:hAnsi="Times New Roman" w:cs="Times New Roman"/>
+          <w:sz w:val="28"/>
+          <w:lang w:val="en-US"/>
+        </w:rPr>
+        <w:t>ProductCreator</w:t>
+      </w:r>
+      <w:proofErr w:type="spellEnd"/>
+    </w:p>
+    <w:p>
+      <w:pPr>
+        <w:rPr>
+          <w:rFonts w:ascii="Times New Roman" w:hAnsi="Times New Roman" w:cs="Times New Roman"/>
+          <w:sz w:val="28"/>
+        </w:rPr>
+      </w:pPr>
+      <w:r>
+        <w:rPr>
+          <w:rFonts w:ascii="Times New Roman" w:hAnsi="Times New Roman" w:cs="Times New Roman"/>
+          <w:sz w:val="28"/>
+        </w:rPr>
+        <w:t>Чисто</w:t>
+      </w:r>
+      <w:r>
+        <w:rPr>
+          <w:rFonts w:ascii="Times New Roman" w:hAnsi="Times New Roman" w:cs="Times New Roman"/>
+          <w:sz w:val="28"/>
+          <w:lang w:val="en-US"/>
+        </w:rPr>
+        <w:t xml:space="preserve"> </w:t>
+      </w:r>
+      <w:r>
+        <w:rPr>
+          <w:rFonts w:ascii="Times New Roman" w:hAnsi="Times New Roman" w:cs="Times New Roman"/>
+          <w:sz w:val="28"/>
+        </w:rPr>
+        <w:t>служебный</w:t>
+      </w:r>
+      <w:r>
+        <w:rPr>
+          <w:rFonts w:ascii="Times New Roman" w:hAnsi="Times New Roman" w:cs="Times New Roman"/>
+          <w:sz w:val="28"/>
+          <w:lang w:val="en-US"/>
+        </w:rPr>
+        <w:t xml:space="preserve"> </w:t>
+      </w:r>
+      <w:r>
+        <w:rPr>
+          <w:rFonts w:ascii="Times New Roman" w:hAnsi="Times New Roman" w:cs="Times New Roman"/>
+          <w:sz w:val="28"/>
+        </w:rPr>
+        <w:t>класс</w:t>
+      </w:r>
+      <w:r>
+        <w:rPr>
+          <w:rFonts w:ascii="Times New Roman" w:hAnsi="Times New Roman" w:cs="Times New Roman"/>
+          <w:sz w:val="28"/>
+          <w:lang w:val="en-US"/>
+        </w:rPr>
+        <w:t xml:space="preserve">. </w:t>
+      </w:r>
+      <w:r>
+        <w:rPr>
+          <w:rFonts w:ascii="Times New Roman" w:hAnsi="Times New Roman" w:cs="Times New Roman"/>
+          <w:sz w:val="28"/>
+        </w:rPr>
+        <w:t xml:space="preserve">Нужен для того, чтобы создавать объекты </w:t>
+      </w:r>
+      <w:r>
+        <w:rPr>
+          <w:rFonts w:ascii="Times New Roman" w:hAnsi="Times New Roman" w:cs="Times New Roman"/>
+          <w:sz w:val="28"/>
+          <w:lang w:val="en-US"/>
+        </w:rPr>
+        <w:t>Product</w:t>
+      </w:r>
+      <w:r>
+        <w:rPr>
+          <w:rFonts w:ascii="Times New Roman" w:hAnsi="Times New Roman" w:cs="Times New Roman"/>
+          <w:sz w:val="28"/>
+        </w:rPr>
+        <w:t>, для демонстрации работы программы</w:t>
+      </w:r>
+      <w:r>
+        <w:rPr>
+          <w:rFonts w:ascii="Times New Roman" w:hAnsi="Times New Roman" w:cs="Times New Roman"/>
+          <w:sz w:val="28"/>
+        </w:rPr>
+        <w:t xml:space="preserve">. </w:t>
+      </w:r>
+    </w:p>
+    <w:p>
+      <w:pPr>
+        <w:rPr>
+          <w:rFonts w:ascii="Times New Roman" w:hAnsi="Times New Roman" w:cs="Times New Roman"/>
+          <w:sz w:val="28"/>
+        </w:rPr>
+      </w:pPr>
+      <w:r>
+        <w:rPr>
+          <w:rFonts w:ascii="Times New Roman" w:hAnsi="Times New Roman" w:cs="Times New Roman"/>
+          <w:sz w:val="28"/>
+        </w:rPr>
+        <w:t>Причина существования – отделить код по созданию товаров</w:t>
+      </w:r>
+      <w:r>
+        <w:rPr>
+          <w:rFonts w:ascii="Times New Roman" w:hAnsi="Times New Roman" w:cs="Times New Roman"/>
+          <w:sz w:val="28"/>
+        </w:rPr>
+        <w:t>, при демонстрации работы программы,</w:t>
+      </w:r>
+      <w:r>
+        <w:rPr>
+          <w:rFonts w:ascii="Times New Roman" w:hAnsi="Times New Roman" w:cs="Times New Roman"/>
+          <w:sz w:val="28"/>
+        </w:rPr>
+        <w:t xml:space="preserve"> от общего кода, чтобы </w:t>
+      </w:r>
+      <w:r>
+        <w:rPr>
+          <w:rFonts w:ascii="Times New Roman" w:hAnsi="Times New Roman" w:cs="Times New Roman"/>
+          <w:sz w:val="28"/>
+        </w:rPr>
+        <w:t>не захламлять его.</w:t>
+      </w:r>
+    </w:p>
+    <w:p>
+      <w:pPr>
+        <w:rPr>
+          <w:rFonts w:ascii="Times New Roman" w:hAnsi="Times New Roman" w:cs="Times New Roman"/>
+          <w:sz w:val="28"/>
+        </w:rPr>
+      </w:pPr>
+    </w:p>
+    <w:p>
+      <w:pPr>
+        <w:rPr>
+          <w:rFonts w:ascii="Times New Roman" w:hAnsi="Times New Roman" w:cs="Times New Roman"/>
+          <w:sz w:val="28"/>
+        </w:rPr>
+      </w:pPr>
+      <w:r>
+        <w:rPr>
+          <w:rFonts w:ascii="Times New Roman" w:hAnsi="Times New Roman" w:cs="Times New Roman"/>
+          <w:sz w:val="28"/>
+        </w:rPr>
+        <w:t xml:space="preserve">Метод, которые отвечает за создание товара и вызов методов </w:t>
+      </w:r>
+      <w:proofErr w:type="spellStart"/>
+      <w:r>
+        <w:rPr>
+          <w:rFonts w:ascii="Times New Roman" w:hAnsi="Times New Roman" w:cs="Times New Roman"/>
+          <w:sz w:val="28"/>
+        </w:rPr>
+        <w:t>бд</w:t>
+      </w:r>
+      <w:proofErr w:type="spellEnd"/>
+      <w:r>
+        <w:rPr>
+          <w:rFonts w:ascii="Times New Roman" w:hAnsi="Times New Roman" w:cs="Times New Roman"/>
+          <w:sz w:val="28"/>
+        </w:rPr>
+        <w:t xml:space="preserve"> для помещения товара туда.</w:t>
+      </w:r>
+    </w:p>
+    <w:p>
+      <w:pPr>
+        <w:rPr>
+          <w:rFonts w:ascii="Times New Roman" w:hAnsi="Times New Roman" w:cs="Times New Roman"/>
+          <w:sz w:val="28"/>
+          <w:lang w:val="en-US"/>
+        </w:rPr>
+      </w:pPr>
+      <w:r>
+        <w:rPr>
+          <w:rFonts w:ascii="Times New Roman" w:hAnsi="Times New Roman" w:cs="Times New Roman"/>
+          <w:sz w:val="28"/>
+          <w:lang w:val="en-US"/>
+        </w:rPr>
+        <w:t>+</w:t>
+      </w:r>
+      <w:r>
+        <w:rPr>
+          <w:rFonts w:ascii="Times New Roman" w:hAnsi="Times New Roman" w:cs="Times New Roman"/>
+          <w:sz w:val="28"/>
+          <w:lang w:val="en-US"/>
+        </w:rPr>
+        <w:t xml:space="preserve"> </w:t>
+      </w:r>
+      <w:proofErr w:type="spellStart"/>
+      <w:r>
+        <w:rPr>
+          <w:rFonts w:ascii="Times New Roman" w:hAnsi="Times New Roman" w:cs="Times New Roman"/>
+          <w:sz w:val="28"/>
+          <w:lang w:val="en-US"/>
+        </w:rPr>
+        <w:t>C</w:t>
+      </w:r>
+      <w:r>
+        <w:rPr>
+          <w:rFonts w:ascii="Times New Roman" w:hAnsi="Times New Roman" w:cs="Times New Roman"/>
+          <w:sz w:val="28"/>
+          <w:lang w:val="en-US"/>
+        </w:rPr>
+        <w:t>reateProduct</w:t>
+      </w:r>
+      <w:proofErr w:type="spellEnd"/>
+      <w:r>
+        <w:rPr>
+          <w:rFonts w:ascii="Times New Roman" w:hAnsi="Times New Roman" w:cs="Times New Roman"/>
+          <w:sz w:val="28"/>
+          <w:lang w:val="en-US"/>
+        </w:rPr>
+        <w:t>(</w:t>
+      </w:r>
+      <w:proofErr w:type="spellStart"/>
+      <w:r>
+        <w:rPr>
+          <w:rFonts w:ascii="Times New Roman" w:hAnsi="Times New Roman" w:cs="Times New Roman"/>
+          <w:sz w:val="28"/>
+          <w:lang w:val="en-US"/>
+        </w:rPr>
+        <w:t>Guid</w:t>
+      </w:r>
+      <w:proofErr w:type="spellEnd"/>
+      <w:r>
+        <w:rPr>
+          <w:rFonts w:ascii="Times New Roman" w:hAnsi="Times New Roman" w:cs="Times New Roman"/>
+          <w:sz w:val="28"/>
+          <w:lang w:val="en-US"/>
+        </w:rPr>
+        <w:t xml:space="preserve"> id, string name, string Manufacturer, bool </w:t>
+      </w:r>
+      <w:proofErr w:type="spellStart"/>
+      <w:r>
+        <w:rPr>
+          <w:rFonts w:ascii="Times New Roman" w:hAnsi="Times New Roman" w:cs="Times New Roman"/>
+          <w:sz w:val="28"/>
+          <w:lang w:val="en-US"/>
+        </w:rPr>
         <w:t>InStock</w:t>
       </w:r>
       <w:proofErr w:type="spellEnd"/>
@@ -11393,6 +11240,133 @@
           <w:sz w:val="28"/>
           <w:lang w:val="en-US"/>
         </w:rPr>
+        <w:t>, decimal Price)</w:t>
+      </w:r>
+      <w:r>
+        <w:rPr>
+          <w:rFonts w:ascii="Times New Roman" w:hAnsi="Times New Roman" w:cs="Times New Roman"/>
+          <w:sz w:val="28"/>
+          <w:lang w:val="en-US"/>
+        </w:rPr>
+        <w:t xml:space="preserve"> : </w:t>
+      </w:r>
+      <w:r>
+        <w:rPr>
+          <w:rFonts w:ascii="Times New Roman" w:hAnsi="Times New Roman" w:cs="Times New Roman"/>
+          <w:sz w:val="28"/>
+          <w:lang w:val="en-US"/>
+        </w:rPr>
+        <w:t>Product</w:t>
+      </w:r>
+    </w:p>
+    <w:p>
+      <w:pPr>
+        <w:rPr>
+          <w:rFonts w:ascii="Times New Roman" w:hAnsi="Times New Roman" w:cs="Times New Roman"/>
+          <w:sz w:val="28"/>
+          <w:lang w:val="en-US"/>
+        </w:rPr>
+      </w:pPr>
+    </w:p>
+    <w:p>
+      <w:pPr>
+        <w:rPr>
+          <w:rFonts w:ascii="Times New Roman" w:hAnsi="Times New Roman" w:cs="Times New Roman"/>
+          <w:sz w:val="28"/>
+        </w:rPr>
+      </w:pPr>
+      <w:r>
+        <w:rPr>
+          <w:rFonts w:ascii="Times New Roman" w:hAnsi="Times New Roman" w:cs="Times New Roman"/>
+          <w:sz w:val="28"/>
+        </w:rPr>
+        <w:t>Метод, в котором будут создаваться конкретные товары, для демонстрации работы программы.</w:t>
+      </w:r>
+    </w:p>
+    <w:p>
+      <w:pPr>
+        <w:rPr>
+          <w:rFonts w:ascii="Times New Roman" w:hAnsi="Times New Roman" w:cs="Times New Roman"/>
+          <w:sz w:val="28"/>
+          <w:lang w:val="en-US"/>
+        </w:rPr>
+      </w:pPr>
+      <w:r>
+        <w:rPr>
+          <w:rFonts w:ascii="Times New Roman" w:hAnsi="Times New Roman" w:cs="Times New Roman"/>
+          <w:sz w:val="28"/>
+          <w:lang w:val="en-US"/>
+        </w:rPr>
+        <w:t>+</w:t>
+      </w:r>
+      <w:proofErr w:type="gramStart"/>
+      <w:r>
+        <w:rPr>
+          <w:rFonts w:ascii="Times New Roman" w:hAnsi="Times New Roman" w:cs="Times New Roman"/>
+          <w:sz w:val="28"/>
+          <w:lang w:val="en-US"/>
+        </w:rPr>
+        <w:t>Demonstration(</w:t>
+      </w:r>
+      <w:proofErr w:type="gramEnd"/>
+      <w:r>
+        <w:rPr>
+          <w:rFonts w:ascii="Times New Roman" w:hAnsi="Times New Roman" w:cs="Times New Roman"/>
+          <w:sz w:val="28"/>
+          <w:lang w:val="en-US"/>
+        </w:rPr>
+        <w:t>)</w:t>
+      </w:r>
+    </w:p>
+    <w:p>
+      <w:pPr>
+        <w:rPr>
+          <w:rFonts w:ascii="Times New Roman" w:hAnsi="Times New Roman" w:cs="Times New Roman"/>
+          <w:sz w:val="28"/>
+          <w:lang w:val="en-US"/>
+        </w:rPr>
+      </w:pPr>
+    </w:p>
+    <w:p>
+      <w:pPr>
+        <w:rPr>
+          <w:rFonts w:ascii="Times New Roman" w:hAnsi="Times New Roman" w:cs="Times New Roman"/>
+          <w:sz w:val="28"/>
+          <w:lang w:val="en-US"/>
+        </w:rPr>
+      </w:pPr>
+    </w:p>
+    <w:p>
+      <w:pPr>
+        <w:rPr>
+          <w:rFonts w:ascii="Times New Roman" w:hAnsi="Times New Roman" w:cs="Times New Roman"/>
+          <w:sz w:val="28"/>
+          <w:lang w:val="en-US"/>
+        </w:rPr>
+      </w:pPr>
+      <w:r>
+        <w:rPr>
+          <w:rFonts w:ascii="Times New Roman" w:hAnsi="Times New Roman" w:cs="Times New Roman"/>
+          <w:sz w:val="28"/>
+          <w:lang w:val="en-US"/>
+        </w:rPr>
+        <w:tab/>
+      </w:r>
+      <w:proofErr w:type="gramStart"/>
+      <w:r>
+        <w:rPr>
+          <w:rFonts w:ascii="Times New Roman" w:hAnsi="Times New Roman" w:cs="Times New Roman"/>
+          <w:sz w:val="28"/>
+          <w:lang w:val="en-US"/>
+        </w:rPr>
+        <w:t>Product</w:t>
+      </w:r>
+      <w:r>
+        <w:rPr>
+          <w:rFonts w:ascii="Times New Roman" w:hAnsi="Times New Roman" w:cs="Times New Roman"/>
+          <w:sz w:val="28"/>
+          <w:lang w:val="en-US"/>
+        </w:rPr>
         <w:t xml:space="preserve"> :</w:t>
       </w:r>
       <w:proofErr w:type="gramEnd"/>
@@ -11402,37 +11376,78 @@
           <w:sz w:val="28"/>
           <w:lang w:val="en-US"/>
         </w:rPr>
-        <w:t xml:space="preserve"> bool</w:t>
-      </w:r>
-    </w:p>
-    <w:p>
-      <w:pPr>
-        <w:rPr>
-          <w:rFonts w:ascii="Times New Roman" w:hAnsi="Times New Roman" w:cs="Times New Roman"/>
-          <w:sz w:val="28"/>
-          <w:lang w:val="en-US"/>
-        </w:rPr>
-      </w:pPr>
-    </w:p>
-    <w:p>
-      <w:pPr>
-        <w:ind w:firstLine="708"/>
-        <w:rPr>
-          <w:rFonts w:ascii="Times New Roman" w:hAnsi="Times New Roman" w:cs="Times New Roman"/>
-          <w:sz w:val="28"/>
-          <w:lang w:val="en-US"/>
-        </w:rPr>
-      </w:pPr>
-    </w:p>
-    <w:p>
-      <w:pPr>
-        <w:ind w:firstLine="708"/>
-        <w:rPr>
-          <w:rFonts w:ascii="Times New Roman" w:hAnsi="Times New Roman" w:cs="Times New Roman"/>
-          <w:sz w:val="28"/>
-          <w:lang w:val="en-US"/>
-        </w:rPr>
-      </w:pPr>
+        <w:t xml:space="preserve"> </w:t>
+      </w:r>
+      <w:r>
+        <w:rPr>
+          <w:rFonts w:ascii="Times New Roman" w:hAnsi="Times New Roman" w:cs="Times New Roman"/>
+          <w:sz w:val="28"/>
+          <w:lang w:val="en-US"/>
+        </w:rPr>
+        <w:t>abstract</w:t>
+      </w:r>
+    </w:p>
+    <w:p>
+      <w:pPr>
+        <w:rPr>
+          <w:rFonts w:ascii="Times New Roman" w:hAnsi="Times New Roman" w:cs="Times New Roman"/>
+          <w:sz w:val="28"/>
+        </w:rPr>
+      </w:pPr>
+      <w:r>
+        <w:rPr>
+          <w:rFonts w:ascii="Times New Roman" w:hAnsi="Times New Roman" w:cs="Times New Roman"/>
+          <w:sz w:val="28"/>
+        </w:rPr>
+        <w:t>Абстрактный</w:t>
+      </w:r>
+      <w:r>
+        <w:rPr>
+          <w:rFonts w:ascii="Times New Roman" w:hAnsi="Times New Roman" w:cs="Times New Roman"/>
+          <w:sz w:val="28"/>
+          <w:lang w:val="en-US"/>
+        </w:rPr>
+        <w:t xml:space="preserve"> </w:t>
+      </w:r>
+      <w:r>
+        <w:rPr>
+          <w:rFonts w:ascii="Times New Roman" w:hAnsi="Times New Roman" w:cs="Times New Roman"/>
+          <w:sz w:val="28"/>
+        </w:rPr>
+        <w:t>класс</w:t>
+      </w:r>
+      <w:r>
+        <w:rPr>
+          <w:rFonts w:ascii="Times New Roman" w:hAnsi="Times New Roman" w:cs="Times New Roman"/>
+          <w:sz w:val="28"/>
+          <w:lang w:val="en-US"/>
+        </w:rPr>
+        <w:t xml:space="preserve">. </w:t>
+      </w:r>
+      <w:r>
+        <w:rPr>
+          <w:rFonts w:ascii="Times New Roman" w:hAnsi="Times New Roman" w:cs="Times New Roman"/>
+          <w:sz w:val="28"/>
+        </w:rPr>
+        <w:t>Хранит в себе данные, которые имеет любой товар</w:t>
+      </w:r>
+    </w:p>
+    <w:p>
+      <w:pPr>
+        <w:rPr>
+          <w:rFonts w:ascii="Times New Roman" w:hAnsi="Times New Roman" w:cs="Times New Roman"/>
+          <w:sz w:val="28"/>
+          <w:lang w:val="en-US"/>
+        </w:rPr>
+      </w:pPr>
+      <w:r>
+        <w:rPr>
+          <w:rFonts w:ascii="Times New Roman" w:hAnsi="Times New Roman" w:cs="Times New Roman"/>
+          <w:sz w:val="28"/>
+          <w:lang w:val="en-US"/>
+        </w:rPr>
+        <w:t xml:space="preserve">+ </w:t>
+      </w:r>
       <w:proofErr w:type="gramStart"/>
       <w:r>
         <w:rPr>
@@ -11440,7 +11455,7 @@
           <w:sz w:val="28"/>
           <w:lang w:val="en-US"/>
         </w:rPr>
-        <w:t>Car</w:t>
+        <w:t>Id</w:t>
       </w:r>
       <w:r>
         <w:rPr>
@@ -11459,61 +11474,6 @@
         </w:rPr>
         <w:t xml:space="preserve"> </w:t>
       </w:r>
-      <w:r>
-        <w:rPr>
-          <w:rFonts w:ascii="Times New Roman" w:hAnsi="Times New Roman" w:cs="Times New Roman"/>
-          <w:sz w:val="28"/>
-          <w:lang w:val="en-US"/>
-        </w:rPr>
-        <w:t>Product</w:t>
-      </w:r>
-    </w:p>
-    <w:p>
-      <w:pPr>
-        <w:rPr>
-          <w:rFonts w:ascii="Times New Roman" w:hAnsi="Times New Roman" w:cs="Times New Roman"/>
-          <w:sz w:val="28"/>
-        </w:rPr>
-      </w:pPr>
-      <w:r>
-        <w:rPr>
-          <w:rFonts w:ascii="Times New Roman" w:hAnsi="Times New Roman" w:cs="Times New Roman"/>
-          <w:sz w:val="28"/>
-        </w:rPr>
-        <w:t xml:space="preserve">Класс наследуемый от </w:t>
-      </w:r>
-      <w:r>
-        <w:rPr>
-          <w:rFonts w:ascii="Times New Roman" w:hAnsi="Times New Roman" w:cs="Times New Roman"/>
-          <w:sz w:val="28"/>
-          <w:lang w:val="en-US"/>
-        </w:rPr>
-        <w:t>Product</w:t>
-      </w:r>
-      <w:r>
-        <w:rPr>
-          <w:rFonts w:ascii="Times New Roman" w:hAnsi="Times New Roman" w:cs="Times New Roman"/>
-          <w:sz w:val="28"/>
-        </w:rPr>
-        <w:t>. Хранит в себе данные о машине.</w:t>
-      </w:r>
-    </w:p>
-    <w:p>
-      <w:pPr>
-        <w:rPr>
-          <w:rFonts w:ascii="Times New Roman" w:hAnsi="Times New Roman" w:cs="Times New Roman"/>
-          <w:sz w:val="28"/>
-          <w:lang w:val="en-US"/>
-        </w:rPr>
-      </w:pPr>
-      <w:r>
-        <w:rPr>
-          <w:rFonts w:ascii="Times New Roman" w:hAnsi="Times New Roman" w:cs="Times New Roman"/>
-          <w:sz w:val="28"/>
-          <w:lang w:val="en-US"/>
-        </w:rPr>
-        <w:t xml:space="preserve">+ model: </w:t>
-      </w:r>
       <w:proofErr w:type="spellStart"/>
       <w:r>
         <w:rPr>
@@ -11521,7 +11481,7 @@
           <w:sz w:val="28"/>
           <w:lang w:val="en-US"/>
         </w:rPr>
-        <w:t>enum</w:t>
+        <w:t>Guid</w:t>
       </w:r>
       <w:proofErr w:type="spellEnd"/>
     </w:p>
@@ -11548,7 +11508,7 @@
           <w:sz w:val="28"/>
           <w:lang w:val="en-US"/>
         </w:rPr>
-        <w:t>engine :</w:t>
+        <w:t>Name :</w:t>
       </w:r>
       <w:proofErr w:type="gramEnd"/>
       <w:r>
@@ -11557,34 +11517,23 @@
           <w:sz w:val="28"/>
           <w:lang w:val="en-US"/>
         </w:rPr>
-        <w:t xml:space="preserve"> </w:t>
-      </w:r>
-      <w:proofErr w:type="spellStart"/>
-      <w:r>
-        <w:rPr>
-          <w:rFonts w:ascii="Times New Roman" w:hAnsi="Times New Roman" w:cs="Times New Roman"/>
-          <w:sz w:val="28"/>
-          <w:lang w:val="en-US"/>
-        </w:rPr>
-        <w:t>enum</w:t>
-      </w:r>
-      <w:proofErr w:type="spellEnd"/>
-    </w:p>
-    <w:p>
-      <w:pPr>
-        <w:rPr>
-          <w:rFonts w:ascii="Times New Roman" w:hAnsi="Times New Roman" w:cs="Times New Roman"/>
-          <w:sz w:val="28"/>
-          <w:lang w:val="en-US"/>
-        </w:rPr>
-      </w:pPr>
-      <w:r>
-        <w:rPr>
-          <w:rFonts w:ascii="Times New Roman" w:hAnsi="Times New Roman" w:cs="Times New Roman"/>
-          <w:sz w:val="28"/>
-          <w:lang w:val="en-US"/>
-        </w:rPr>
-        <w:lastRenderedPageBreak/>
+        <w:t xml:space="preserve"> string</w:t>
+      </w:r>
+    </w:p>
+    <w:p>
+      <w:pPr>
+        <w:rPr>
+          <w:rFonts w:ascii="Times New Roman" w:hAnsi="Times New Roman" w:cs="Times New Roman"/>
+          <w:sz w:val="28"/>
+          <w:lang w:val="en-US"/>
+        </w:rPr>
+      </w:pPr>
+      <w:r>
+        <w:rPr>
+          <w:rFonts w:ascii="Times New Roman" w:hAnsi="Times New Roman" w:cs="Times New Roman"/>
+          <w:sz w:val="28"/>
+          <w:lang w:val="en-US"/>
+        </w:rPr>
         <w:t xml:space="preserve">+ </w:t>
       </w:r>
       <w:proofErr w:type="gramStart"/>
@@ -11594,7 +11543,7 @@
           <w:sz w:val="28"/>
           <w:lang w:val="en-US"/>
         </w:rPr>
-        <w:t>gearbox :</w:t>
+        <w:t>Price :</w:t>
       </w:r>
       <w:proofErr w:type="gramEnd"/>
       <w:r>
@@ -11603,18 +11552,8 @@
           <w:sz w:val="28"/>
           <w:lang w:val="en-US"/>
         </w:rPr>
-        <w:t xml:space="preserve"> </w:t>
-      </w:r>
-      <w:proofErr w:type="spellStart"/>
-      <w:r>
-        <w:rPr>
-          <w:rFonts w:ascii="Times New Roman" w:hAnsi="Times New Roman" w:cs="Times New Roman"/>
-          <w:sz w:val="28"/>
-          <w:lang w:val="en-US"/>
-        </w:rPr>
-        <w:t>enum</w:t>
-      </w:r>
-      <w:proofErr w:type="spellEnd"/>
+        <w:t xml:space="preserve"> decimal</w:t>
+      </w:r>
     </w:p>
     <w:p>
       <w:pPr>
@@ -11632,40 +11571,48 @@
         </w:rPr>
         <w:t xml:space="preserve">+ </w:t>
       </w:r>
-      <w:proofErr w:type="spellStart"/>
-      <w:r>
-        <w:rPr>
-          <w:rFonts w:ascii="Times New Roman" w:hAnsi="Times New Roman" w:cs="Times New Roman"/>
-          <w:sz w:val="28"/>
-          <w:lang w:val="en-US"/>
-        </w:rPr>
-        <w:t>FuelTankCapacity</w:t>
-      </w:r>
-      <w:proofErr w:type="spellEnd"/>
-      <w:r>
-        <w:rPr>
-          <w:rFonts w:ascii="Times New Roman" w:hAnsi="Times New Roman" w:cs="Times New Roman"/>
-          <w:sz w:val="28"/>
-          <w:lang w:val="en-US"/>
-        </w:rPr>
-        <w:t>: float</w:t>
-      </w:r>
-    </w:p>
-    <w:p>
-      <w:pPr>
-        <w:rPr>
-          <w:rFonts w:ascii="Times New Roman" w:hAnsi="Times New Roman" w:cs="Times New Roman"/>
-          <w:sz w:val="28"/>
-          <w:lang w:val="en-US"/>
-        </w:rPr>
-      </w:pPr>
-      <w:r>
-        <w:rPr>
-          <w:rFonts w:ascii="Times New Roman" w:hAnsi="Times New Roman" w:cs="Times New Roman"/>
-          <w:sz w:val="28"/>
-          <w:lang w:val="en-US"/>
-        </w:rPr>
-        <w:t xml:space="preserve">+ </w:t>
+      <w:proofErr w:type="gramStart"/>
+      <w:r>
+        <w:rPr>
+          <w:rFonts w:ascii="Times New Roman" w:hAnsi="Times New Roman" w:cs="Times New Roman"/>
+          <w:sz w:val="28"/>
+          <w:lang w:val="en-US"/>
+        </w:rPr>
+        <w:t>Manufacturer :</w:t>
+      </w:r>
+      <w:proofErr w:type="gramEnd"/>
+      <w:r>
+        <w:rPr>
+          <w:rFonts w:ascii="Times New Roman" w:hAnsi="Times New Roman" w:cs="Times New Roman"/>
+          <w:sz w:val="28"/>
+          <w:lang w:val="en-US"/>
+        </w:rPr>
+        <w:t xml:space="preserve"> string</w:t>
+      </w:r>
+    </w:p>
+    <w:p>
+      <w:pPr>
+        <w:rPr>
+          <w:rFonts w:ascii="Times New Roman" w:hAnsi="Times New Roman" w:cs="Times New Roman"/>
+          <w:sz w:val="28"/>
+          <w:lang w:val="en-US"/>
+        </w:rPr>
+      </w:pPr>
+      <w:r>
+        <w:rPr>
+          <w:rFonts w:ascii="Times New Roman" w:hAnsi="Times New Roman" w:cs="Times New Roman"/>
+          <w:sz w:val="28"/>
+          <w:lang w:val="en-US"/>
+        </w:rPr>
+        <w:t>+</w:t>
+      </w:r>
+      <w:r>
+        <w:rPr>
+          <w:rFonts w:ascii="Times New Roman" w:hAnsi="Times New Roman" w:cs="Times New Roman"/>
+          <w:sz w:val="28"/>
+          <w:lang w:val="en-US"/>
+        </w:rPr>
+        <w:t xml:space="preserve"> </w:t>
       </w:r>
       <w:proofErr w:type="spellStart"/>
       <w:proofErr w:type="gramStart"/>
@@ -11675,7 +11622,7 @@
           <w:sz w:val="28"/>
           <w:lang w:val="en-US"/>
         </w:rPr>
-        <w:t>ManufactureDate</w:t>
+        <w:t>InStock</w:t>
       </w:r>
       <w:proofErr w:type="spellEnd"/>
       <w:r>
@@ -11693,7 +11640,118 @@
           <w:sz w:val="28"/>
           <w:lang w:val="en-US"/>
         </w:rPr>
-        <w:t xml:space="preserve"> </w:t>
+        <w:t xml:space="preserve"> bool</w:t>
+      </w:r>
+    </w:p>
+    <w:p>
+      <w:pPr>
+        <w:rPr>
+          <w:rFonts w:ascii="Times New Roman" w:hAnsi="Times New Roman" w:cs="Times New Roman"/>
+          <w:sz w:val="28"/>
+          <w:lang w:val="en-US"/>
+        </w:rPr>
+      </w:pPr>
+    </w:p>
+    <w:p>
+      <w:pPr>
+        <w:ind w:firstLine="708"/>
+        <w:rPr>
+          <w:rFonts w:ascii="Times New Roman" w:hAnsi="Times New Roman" w:cs="Times New Roman"/>
+          <w:sz w:val="28"/>
+          <w:lang w:val="en-US"/>
+        </w:rPr>
+      </w:pPr>
+    </w:p>
+    <w:p>
+      <w:pPr>
+        <w:ind w:firstLine="708"/>
+        <w:rPr>
+          <w:rFonts w:ascii="Times New Roman" w:hAnsi="Times New Roman" w:cs="Times New Roman"/>
+          <w:sz w:val="28"/>
+          <w:lang w:val="en-US"/>
+        </w:rPr>
+      </w:pPr>
+      <w:proofErr w:type="gramStart"/>
+      <w:r>
+        <w:rPr>
+          <w:rFonts w:ascii="Times New Roman" w:hAnsi="Times New Roman" w:cs="Times New Roman"/>
+          <w:sz w:val="28"/>
+          <w:lang w:val="en-US"/>
+        </w:rPr>
+        <w:t>Car</w:t>
+      </w:r>
+      <w:r>
+        <w:rPr>
+          <w:rFonts w:ascii="Times New Roman" w:hAnsi="Times New Roman" w:cs="Times New Roman"/>
+          <w:sz w:val="28"/>
+          <w:lang w:val="en-US"/>
+        </w:rPr>
+        <w:t xml:space="preserve"> :</w:t>
+      </w:r>
+      <w:proofErr w:type="gramEnd"/>
+      <w:r>
+        <w:rPr>
+          <w:rFonts w:ascii="Times New Roman" w:hAnsi="Times New Roman" w:cs="Times New Roman"/>
+          <w:sz w:val="28"/>
+          <w:lang w:val="en-US"/>
+        </w:rPr>
+        <w:t xml:space="preserve"> </w:t>
+      </w:r>
+      <w:r>
+        <w:rPr>
+          <w:rFonts w:ascii="Times New Roman" w:hAnsi="Times New Roman" w:cs="Times New Roman"/>
+          <w:sz w:val="28"/>
+          <w:lang w:val="en-US"/>
+        </w:rPr>
+        <w:t>Product</w:t>
+      </w:r>
+    </w:p>
+    <w:p>
+      <w:pPr>
+        <w:rPr>
+          <w:rFonts w:ascii="Times New Roman" w:hAnsi="Times New Roman" w:cs="Times New Roman"/>
+          <w:sz w:val="28"/>
+        </w:rPr>
+      </w:pPr>
+      <w:r>
+        <w:rPr>
+          <w:rFonts w:ascii="Times New Roman" w:hAnsi="Times New Roman" w:cs="Times New Roman"/>
+          <w:sz w:val="28"/>
+        </w:rPr>
+        <w:lastRenderedPageBreak/>
+        <w:t xml:space="preserve">Класс наследуемый от </w:t>
+      </w:r>
+      <w:r>
+        <w:rPr>
+          <w:rFonts w:ascii="Times New Roman" w:hAnsi="Times New Roman" w:cs="Times New Roman"/>
+          <w:sz w:val="28"/>
+          <w:lang w:val="en-US"/>
+        </w:rPr>
+        <w:t>Product</w:t>
+      </w:r>
+      <w:r>
+        <w:rPr>
+          <w:rFonts w:ascii="Times New Roman" w:hAnsi="Times New Roman" w:cs="Times New Roman"/>
+          <w:sz w:val="28"/>
+        </w:rPr>
+        <w:t>. Хранит в себе данные о машине.</w:t>
+      </w:r>
+    </w:p>
+    <w:p>
+      <w:pPr>
+        <w:rPr>
+          <w:rFonts w:ascii="Times New Roman" w:hAnsi="Times New Roman" w:cs="Times New Roman"/>
+          <w:sz w:val="28"/>
+          <w:lang w:val="en-US"/>
+        </w:rPr>
+      </w:pPr>
+      <w:r>
+        <w:rPr>
+          <w:rFonts w:ascii="Times New Roman" w:hAnsi="Times New Roman" w:cs="Times New Roman"/>
+          <w:sz w:val="28"/>
+          <w:lang w:val="en-US"/>
+        </w:rPr>
+        <w:t xml:space="preserve">+ model: </w:t>
       </w:r>
       <w:proofErr w:type="spellStart"/>
       <w:r>
@@ -11702,7 +11760,7 @@
           <w:sz w:val="28"/>
           <w:lang w:val="en-US"/>
         </w:rPr>
-        <w:t>DateTime</w:t>
+        <w:t>enum</w:t>
       </w:r>
       <w:proofErr w:type="spellEnd"/>
     </w:p>
@@ -11729,7 +11787,7 @@
           <w:sz w:val="28"/>
           <w:lang w:val="en-US"/>
         </w:rPr>
-        <w:t>Color :</w:t>
+        <w:t>engine :</w:t>
       </w:r>
       <w:proofErr w:type="gramEnd"/>
       <w:r>
@@ -11750,6 +11808,86 @@
         <w:t>enum</w:t>
       </w:r>
       <w:proofErr w:type="spellEnd"/>
+    </w:p>
+    <w:p>
+      <w:pPr>
+        <w:rPr>
+          <w:rFonts w:ascii="Times New Roman" w:hAnsi="Times New Roman" w:cs="Times New Roman"/>
+          <w:sz w:val="28"/>
+          <w:lang w:val="en-US"/>
+        </w:rPr>
+      </w:pPr>
+      <w:r>
+        <w:rPr>
+          <w:rFonts w:ascii="Times New Roman" w:hAnsi="Times New Roman" w:cs="Times New Roman"/>
+          <w:sz w:val="28"/>
+          <w:lang w:val="en-US"/>
+        </w:rPr>
+        <w:t xml:space="preserve">+ </w:t>
+      </w:r>
+      <w:proofErr w:type="gramStart"/>
+      <w:r>
+        <w:rPr>
+          <w:rFonts w:ascii="Times New Roman" w:hAnsi="Times New Roman" w:cs="Times New Roman"/>
+          <w:sz w:val="28"/>
+          <w:lang w:val="en-US"/>
+        </w:rPr>
+        <w:t>gearbox :</w:t>
+      </w:r>
+      <w:proofErr w:type="gramEnd"/>
+      <w:r>
+        <w:rPr>
+          <w:rFonts w:ascii="Times New Roman" w:hAnsi="Times New Roman" w:cs="Times New Roman"/>
+          <w:sz w:val="28"/>
+          <w:lang w:val="en-US"/>
+        </w:rPr>
+        <w:t xml:space="preserve"> </w:t>
+      </w:r>
+      <w:proofErr w:type="spellStart"/>
+      <w:r>
+        <w:rPr>
+          <w:rFonts w:ascii="Times New Roman" w:hAnsi="Times New Roman" w:cs="Times New Roman"/>
+          <w:sz w:val="28"/>
+          <w:lang w:val="en-US"/>
+        </w:rPr>
+        <w:t>enum</w:t>
+      </w:r>
+      <w:proofErr w:type="spellEnd"/>
+    </w:p>
+    <w:p>
+      <w:pPr>
+        <w:rPr>
+          <w:rFonts w:ascii="Times New Roman" w:hAnsi="Times New Roman" w:cs="Times New Roman"/>
+          <w:sz w:val="28"/>
+          <w:lang w:val="en-US"/>
+        </w:rPr>
+      </w:pPr>
+      <w:r>
+        <w:rPr>
+          <w:rFonts w:ascii="Times New Roman" w:hAnsi="Times New Roman" w:cs="Times New Roman"/>
+          <w:sz w:val="28"/>
+          <w:lang w:val="en-US"/>
+        </w:rPr>
+        <w:t xml:space="preserve">+ </w:t>
+      </w:r>
+      <w:proofErr w:type="spellStart"/>
+      <w:r>
+        <w:rPr>
+          <w:rFonts w:ascii="Times New Roman" w:hAnsi="Times New Roman" w:cs="Times New Roman"/>
+          <w:sz w:val="28"/>
+          <w:lang w:val="en-US"/>
+        </w:rPr>
+        <w:t>FuelTankCapacity</w:t>
+      </w:r>
+      <w:proofErr w:type="spellEnd"/>
+      <w:r>
+        <w:rPr>
+          <w:rFonts w:ascii="Times New Roman" w:hAnsi="Times New Roman" w:cs="Times New Roman"/>
+          <w:sz w:val="28"/>
+          <w:lang w:val="en-US"/>
+        </w:rPr>
+        <w:t>: float</w:t>
+      </w:r>
     </w:p>
     <w:p>
       <w:pPr>
@@ -11775,7 +11913,7 @@
           <w:sz w:val="28"/>
           <w:lang w:val="en-US"/>
         </w:rPr>
-        <w:t>WheelDrive</w:t>
+        <w:t>ManufactureDate</w:t>
       </w:r>
       <w:proofErr w:type="spellEnd"/>
       <w:r>
@@ -11802,114 +11940,54 @@
           <w:sz w:val="28"/>
           <w:lang w:val="en-US"/>
         </w:rPr>
+        <w:t>DateTime</w:t>
+      </w:r>
+      <w:proofErr w:type="spellEnd"/>
+    </w:p>
+    <w:p>
+      <w:pPr>
+        <w:rPr>
+          <w:rFonts w:ascii="Times New Roman" w:hAnsi="Times New Roman" w:cs="Times New Roman"/>
+          <w:sz w:val="28"/>
+          <w:lang w:val="en-US"/>
+        </w:rPr>
+      </w:pPr>
+      <w:r>
+        <w:rPr>
+          <w:rFonts w:ascii="Times New Roman" w:hAnsi="Times New Roman" w:cs="Times New Roman"/>
+          <w:sz w:val="28"/>
+          <w:lang w:val="en-US"/>
+        </w:rPr>
+        <w:t xml:space="preserve">+ </w:t>
+      </w:r>
+      <w:proofErr w:type="gramStart"/>
+      <w:r>
+        <w:rPr>
+          <w:rFonts w:ascii="Times New Roman" w:hAnsi="Times New Roman" w:cs="Times New Roman"/>
+          <w:sz w:val="28"/>
+          <w:lang w:val="en-US"/>
+        </w:rPr>
+        <w:t>Color :</w:t>
+      </w:r>
+      <w:proofErr w:type="gramEnd"/>
+      <w:r>
+        <w:rPr>
+          <w:rFonts w:ascii="Times New Roman" w:hAnsi="Times New Roman" w:cs="Times New Roman"/>
+          <w:sz w:val="28"/>
+          <w:lang w:val="en-US"/>
+        </w:rPr>
+        <w:t xml:space="preserve"> </w:t>
+      </w:r>
+      <w:proofErr w:type="spellStart"/>
+      <w:r>
+        <w:rPr>
+          <w:rFonts w:ascii="Times New Roman" w:hAnsi="Times New Roman" w:cs="Times New Roman"/>
+          <w:sz w:val="28"/>
+          <w:lang w:val="en-US"/>
+        </w:rPr>
         <w:t>enum</w:t>
       </w:r>
       <w:proofErr w:type="spellEnd"/>
-    </w:p>
-    <w:p>
-      <w:pPr>
-        <w:rPr>
-          <w:rFonts w:ascii="Times New Roman" w:hAnsi="Times New Roman" w:cs="Times New Roman"/>
-          <w:sz w:val="28"/>
-          <w:lang w:val="en-US"/>
-        </w:rPr>
-      </w:pPr>
-      <w:r>
-        <w:rPr>
-          <w:rFonts w:ascii="Times New Roman" w:hAnsi="Times New Roman" w:cs="Times New Roman"/>
-          <w:sz w:val="28"/>
-          <w:lang w:val="en-US"/>
-        </w:rPr>
-        <w:t xml:space="preserve">+ </w:t>
-      </w:r>
-      <w:proofErr w:type="gramStart"/>
-      <w:r>
-        <w:rPr>
-          <w:rFonts w:ascii="Times New Roman" w:hAnsi="Times New Roman" w:cs="Times New Roman"/>
-          <w:sz w:val="28"/>
-          <w:lang w:val="en-US"/>
-        </w:rPr>
-        <w:t>Weight :</w:t>
-      </w:r>
-      <w:proofErr w:type="gramEnd"/>
-      <w:r>
-        <w:rPr>
-          <w:rFonts w:ascii="Times New Roman" w:hAnsi="Times New Roman" w:cs="Times New Roman"/>
-          <w:sz w:val="28"/>
-          <w:lang w:val="en-US"/>
-        </w:rPr>
-        <w:t xml:space="preserve"> float</w:t>
-      </w:r>
-    </w:p>
-    <w:p>
-      <w:pPr>
-        <w:rPr>
-          <w:rFonts w:ascii="Times New Roman" w:hAnsi="Times New Roman" w:cs="Times New Roman"/>
-          <w:sz w:val="28"/>
-          <w:lang w:val="en-US"/>
-        </w:rPr>
-      </w:pPr>
-      <w:r>
-        <w:rPr>
-          <w:rFonts w:ascii="Times New Roman" w:hAnsi="Times New Roman" w:cs="Times New Roman"/>
-          <w:sz w:val="28"/>
-          <w:lang w:val="en-US"/>
-        </w:rPr>
-        <w:t xml:space="preserve">+ </w:t>
-      </w:r>
-      <w:proofErr w:type="gramStart"/>
-      <w:r>
-        <w:rPr>
-          <w:rFonts w:ascii="Times New Roman" w:hAnsi="Times New Roman" w:cs="Times New Roman"/>
-          <w:sz w:val="28"/>
-          <w:lang w:val="en-US"/>
-        </w:rPr>
-        <w:t>Power :</w:t>
-      </w:r>
-      <w:proofErr w:type="gramEnd"/>
-      <w:r>
-        <w:rPr>
-          <w:rFonts w:ascii="Times New Roman" w:hAnsi="Times New Roman" w:cs="Times New Roman"/>
-          <w:sz w:val="28"/>
-          <w:lang w:val="en-US"/>
-        </w:rPr>
-        <w:t xml:space="preserve"> float</w:t>
-      </w:r>
-    </w:p>
-    <w:p>
-      <w:pPr>
-        <w:rPr>
-          <w:rFonts w:ascii="Times New Roman" w:hAnsi="Times New Roman" w:cs="Times New Roman"/>
-          <w:sz w:val="28"/>
-          <w:lang w:val="en-US"/>
-        </w:rPr>
-      </w:pPr>
-      <w:r>
-        <w:rPr>
-          <w:rFonts w:ascii="Times New Roman" w:hAnsi="Times New Roman" w:cs="Times New Roman"/>
-          <w:sz w:val="28"/>
-          <w:lang w:val="en-US"/>
-        </w:rPr>
-        <w:t xml:space="preserve">+ </w:t>
-      </w:r>
-      <w:proofErr w:type="gramStart"/>
-      <w:r>
-        <w:rPr>
-          <w:rFonts w:ascii="Times New Roman" w:hAnsi="Times New Roman" w:cs="Times New Roman"/>
-          <w:sz w:val="28"/>
-          <w:lang w:val="en-US"/>
-        </w:rPr>
-        <w:t>Torque :</w:t>
-      </w:r>
-      <w:proofErr w:type="gramEnd"/>
-      <w:r>
-        <w:rPr>
-          <w:rFonts w:ascii="Times New Roman" w:hAnsi="Times New Roman" w:cs="Times New Roman"/>
-          <w:sz w:val="28"/>
-          <w:lang w:val="en-US"/>
-        </w:rPr>
-        <w:t xml:space="preserve"> float</w:t>
-      </w:r>
     </w:p>
     <w:p>
       <w:pPr>
@@ -11935,7 +12013,7 @@
           <w:sz w:val="28"/>
           <w:lang w:val="en-US"/>
         </w:rPr>
-        <w:t>FuelConsumptionCity</w:t>
+        <w:t>WheelDrive</w:t>
       </w:r>
       <w:proofErr w:type="spellEnd"/>
       <w:r>
@@ -11945,6 +12023,121 @@
           <w:lang w:val="en-US"/>
         </w:rPr>
         <w:t xml:space="preserve"> :</w:t>
+      </w:r>
+      <w:proofErr w:type="gramEnd"/>
+      <w:r>
+        <w:rPr>
+          <w:rFonts w:ascii="Times New Roman" w:hAnsi="Times New Roman" w:cs="Times New Roman"/>
+          <w:sz w:val="28"/>
+          <w:lang w:val="en-US"/>
+        </w:rPr>
+        <w:t xml:space="preserve"> </w:t>
+      </w:r>
+      <w:proofErr w:type="spellStart"/>
+      <w:r>
+        <w:rPr>
+          <w:rFonts w:ascii="Times New Roman" w:hAnsi="Times New Roman" w:cs="Times New Roman"/>
+          <w:sz w:val="28"/>
+          <w:lang w:val="en-US"/>
+        </w:rPr>
+        <w:t>enum</w:t>
+      </w:r>
+      <w:proofErr w:type="spellEnd"/>
+    </w:p>
+    <w:p>
+      <w:pPr>
+        <w:rPr>
+          <w:rFonts w:ascii="Times New Roman" w:hAnsi="Times New Roman" w:cs="Times New Roman"/>
+          <w:sz w:val="28"/>
+          <w:lang w:val="en-US"/>
+        </w:rPr>
+      </w:pPr>
+      <w:r>
+        <w:rPr>
+          <w:rFonts w:ascii="Times New Roman" w:hAnsi="Times New Roman" w:cs="Times New Roman"/>
+          <w:sz w:val="28"/>
+          <w:lang w:val="en-US"/>
+        </w:rPr>
+        <w:t xml:space="preserve">+ </w:t>
+      </w:r>
+      <w:proofErr w:type="gramStart"/>
+      <w:r>
+        <w:rPr>
+          <w:rFonts w:ascii="Times New Roman" w:hAnsi="Times New Roman" w:cs="Times New Roman"/>
+          <w:sz w:val="28"/>
+          <w:lang w:val="en-US"/>
+        </w:rPr>
+        <w:t>Weight :</w:t>
+      </w:r>
+      <w:proofErr w:type="gramEnd"/>
+      <w:r>
+        <w:rPr>
+          <w:rFonts w:ascii="Times New Roman" w:hAnsi="Times New Roman" w:cs="Times New Roman"/>
+          <w:sz w:val="28"/>
+          <w:lang w:val="en-US"/>
+        </w:rPr>
+        <w:t xml:space="preserve"> float</w:t>
+      </w:r>
+    </w:p>
+    <w:p>
+      <w:pPr>
+        <w:rPr>
+          <w:rFonts w:ascii="Times New Roman" w:hAnsi="Times New Roman" w:cs="Times New Roman"/>
+          <w:sz w:val="28"/>
+          <w:lang w:val="en-US"/>
+        </w:rPr>
+      </w:pPr>
+      <w:r>
+        <w:rPr>
+          <w:rFonts w:ascii="Times New Roman" w:hAnsi="Times New Roman" w:cs="Times New Roman"/>
+          <w:sz w:val="28"/>
+          <w:lang w:val="en-US"/>
+        </w:rPr>
+        <w:t xml:space="preserve">+ </w:t>
+      </w:r>
+      <w:proofErr w:type="gramStart"/>
+      <w:r>
+        <w:rPr>
+          <w:rFonts w:ascii="Times New Roman" w:hAnsi="Times New Roman" w:cs="Times New Roman"/>
+          <w:sz w:val="28"/>
+          <w:lang w:val="en-US"/>
+        </w:rPr>
+        <w:t>Power :</w:t>
+      </w:r>
+      <w:proofErr w:type="gramEnd"/>
+      <w:r>
+        <w:rPr>
+          <w:rFonts w:ascii="Times New Roman" w:hAnsi="Times New Roman" w:cs="Times New Roman"/>
+          <w:sz w:val="28"/>
+          <w:lang w:val="en-US"/>
+        </w:rPr>
+        <w:t xml:space="preserve"> float</w:t>
+      </w:r>
+    </w:p>
+    <w:p>
+      <w:pPr>
+        <w:rPr>
+          <w:rFonts w:ascii="Times New Roman" w:hAnsi="Times New Roman" w:cs="Times New Roman"/>
+          <w:sz w:val="28"/>
+          <w:lang w:val="en-US"/>
+        </w:rPr>
+      </w:pPr>
+      <w:r>
+        <w:rPr>
+          <w:rFonts w:ascii="Times New Roman" w:hAnsi="Times New Roman" w:cs="Times New Roman"/>
+          <w:sz w:val="28"/>
+          <w:lang w:val="en-US"/>
+        </w:rPr>
+        <w:t xml:space="preserve">+ </w:t>
+      </w:r>
+      <w:proofErr w:type="gramStart"/>
+      <w:r>
+        <w:rPr>
+          <w:rFonts w:ascii="Times New Roman" w:hAnsi="Times New Roman" w:cs="Times New Roman"/>
+          <w:sz w:val="28"/>
+          <w:lang w:val="en-US"/>
+        </w:rPr>
+        <w:t>Torque :</w:t>
       </w:r>
       <w:proofErr w:type="gramEnd"/>
       <w:r>
@@ -11980,7 +12173,7 @@
           <w:sz w:val="28"/>
           <w:lang w:val="en-US"/>
         </w:rPr>
-        <w:t>FuelConsumptionHighway</w:t>
+        <w:t>FuelConsumptionCity</w:t>
       </w:r>
       <w:proofErr w:type="spellEnd"/>
       <w:r>
@@ -12009,86 +12202,6 @@
           <w:lang w:val="en-US"/>
         </w:rPr>
       </w:pPr>
-    </w:p>
-    <w:p>
-      <w:pPr>
-        <w:ind w:firstLine="708"/>
-        <w:rPr>
-          <w:rFonts w:ascii="Times New Roman" w:hAnsi="Times New Roman" w:cs="Times New Roman"/>
-          <w:sz w:val="28"/>
-        </w:rPr>
-      </w:pPr>
-      <w:proofErr w:type="gramStart"/>
-      <w:r>
-        <w:rPr>
-          <w:rFonts w:ascii="Times New Roman" w:hAnsi="Times New Roman" w:cs="Times New Roman"/>
-          <w:sz w:val="28"/>
-          <w:lang w:val="en-US"/>
-        </w:rPr>
-        <w:t>Tires</w:t>
-      </w:r>
-      <w:r>
-        <w:rPr>
-          <w:rFonts w:ascii="Times New Roman" w:hAnsi="Times New Roman" w:cs="Times New Roman"/>
-          <w:sz w:val="28"/>
-        </w:rPr>
-        <w:t xml:space="preserve"> :</w:t>
-      </w:r>
-      <w:proofErr w:type="gramEnd"/>
-      <w:r>
-        <w:rPr>
-          <w:rFonts w:ascii="Times New Roman" w:hAnsi="Times New Roman" w:cs="Times New Roman"/>
-          <w:sz w:val="28"/>
-        </w:rPr>
-        <w:t xml:space="preserve"> </w:t>
-      </w:r>
-      <w:r>
-        <w:rPr>
-          <w:rFonts w:ascii="Times New Roman" w:hAnsi="Times New Roman" w:cs="Times New Roman"/>
-          <w:sz w:val="28"/>
-          <w:lang w:val="en-US"/>
-        </w:rPr>
-        <w:t>Product</w:t>
-      </w:r>
-    </w:p>
-    <w:p>
-      <w:pPr>
-        <w:rPr>
-          <w:rFonts w:ascii="Times New Roman" w:hAnsi="Times New Roman" w:cs="Times New Roman"/>
-          <w:sz w:val="28"/>
-        </w:rPr>
-      </w:pPr>
-      <w:r>
-        <w:rPr>
-          <w:rFonts w:ascii="Times New Roman" w:hAnsi="Times New Roman" w:cs="Times New Roman"/>
-          <w:sz w:val="28"/>
-        </w:rPr>
-        <w:t xml:space="preserve">Класс наследуемый от </w:t>
-      </w:r>
-      <w:r>
-        <w:rPr>
-          <w:rFonts w:ascii="Times New Roman" w:hAnsi="Times New Roman" w:cs="Times New Roman"/>
-          <w:sz w:val="28"/>
-          <w:lang w:val="en-US"/>
-        </w:rPr>
-        <w:t>Product</w:t>
-      </w:r>
-      <w:r>
-        <w:rPr>
-          <w:rFonts w:ascii="Times New Roman" w:hAnsi="Times New Roman" w:cs="Times New Roman"/>
-          <w:sz w:val="28"/>
-        </w:rPr>
-        <w:t>. Хранит в себе данные о покрышках.</w:t>
-      </w:r>
-    </w:p>
-    <w:p>
-      <w:pPr>
-        <w:rPr>
-          <w:rFonts w:ascii="Times New Roman" w:hAnsi="Times New Roman" w:cs="Times New Roman"/>
-          <w:sz w:val="28"/>
-          <w:lang w:val="en-US"/>
-        </w:rPr>
-      </w:pPr>
       <w:r>
         <w:rPr>
           <w:rFonts w:ascii="Times New Roman" w:hAnsi="Times New Roman" w:cs="Times New Roman"/>
@@ -12096,92 +12209,6 @@
           <w:lang w:val="en-US"/>
         </w:rPr>
         <w:t xml:space="preserve">+ </w:t>
-      </w:r>
-      <w:proofErr w:type="gramStart"/>
-      <w:r>
-        <w:rPr>
-          <w:rFonts w:ascii="Times New Roman" w:hAnsi="Times New Roman" w:cs="Times New Roman"/>
-          <w:sz w:val="28"/>
-          <w:lang w:val="en-US"/>
-        </w:rPr>
-        <w:t>Season :</w:t>
-      </w:r>
-      <w:proofErr w:type="gramEnd"/>
-      <w:r>
-        <w:rPr>
-          <w:rFonts w:ascii="Times New Roman" w:hAnsi="Times New Roman" w:cs="Times New Roman"/>
-          <w:sz w:val="28"/>
-          <w:lang w:val="en-US"/>
-        </w:rPr>
-        <w:t xml:space="preserve"> </w:t>
-      </w:r>
-      <w:proofErr w:type="spellStart"/>
-      <w:r>
-        <w:rPr>
-          <w:rFonts w:ascii="Times New Roman" w:hAnsi="Times New Roman" w:cs="Times New Roman"/>
-          <w:sz w:val="28"/>
-          <w:lang w:val="en-US"/>
-        </w:rPr>
-        <w:t>enum</w:t>
-      </w:r>
-      <w:proofErr w:type="spellEnd"/>
-    </w:p>
-    <w:p>
-      <w:pPr>
-        <w:rPr>
-          <w:rFonts w:ascii="Times New Roman" w:hAnsi="Times New Roman" w:cs="Times New Roman"/>
-          <w:sz w:val="28"/>
-          <w:lang w:val="en-US"/>
-        </w:rPr>
-      </w:pPr>
-      <w:r>
-        <w:rPr>
-          <w:rFonts w:ascii="Times New Roman" w:hAnsi="Times New Roman" w:cs="Times New Roman"/>
-          <w:sz w:val="28"/>
-          <w:lang w:val="en-US"/>
-        </w:rPr>
-        <w:t xml:space="preserve">+ </w:t>
-      </w:r>
-      <w:proofErr w:type="gramStart"/>
-      <w:r>
-        <w:rPr>
-          <w:rFonts w:ascii="Times New Roman" w:hAnsi="Times New Roman" w:cs="Times New Roman"/>
-          <w:sz w:val="28"/>
-          <w:lang w:val="en-US"/>
-        </w:rPr>
-        <w:t>Width :</w:t>
-      </w:r>
-      <w:proofErr w:type="gramEnd"/>
-      <w:r>
-        <w:rPr>
-          <w:rFonts w:ascii="Times New Roman" w:hAnsi="Times New Roman" w:cs="Times New Roman"/>
-          <w:sz w:val="28"/>
-          <w:lang w:val="en-US"/>
-        </w:rPr>
-        <w:t xml:space="preserve"> float</w:t>
-      </w:r>
-    </w:p>
-    <w:p>
-      <w:pPr>
-        <w:rPr>
-          <w:rFonts w:ascii="Times New Roman" w:hAnsi="Times New Roman" w:cs="Times New Roman"/>
-          <w:sz w:val="28"/>
-          <w:lang w:val="en-US"/>
-        </w:rPr>
-      </w:pPr>
-      <w:r>
-        <w:rPr>
-          <w:rFonts w:ascii="Times New Roman" w:hAnsi="Times New Roman" w:cs="Times New Roman"/>
-          <w:sz w:val="28"/>
-          <w:lang w:val="en-US"/>
-        </w:rPr>
-        <w:t>+</w:t>
-      </w:r>
-      <w:r>
-        <w:rPr>
-          <w:lang w:val="en-US"/>
-        </w:rPr>
-        <w:t xml:space="preserve"> </w:t>
       </w:r>
       <w:proofErr w:type="spellStart"/>
       <w:proofErr w:type="gramStart"/>
@@ -12191,7 +12218,7 @@
           <w:sz w:val="28"/>
           <w:lang w:val="en-US"/>
         </w:rPr>
-        <w:t>ProfileHeight</w:t>
+        <w:t>FuelConsumptionHighway</w:t>
       </w:r>
       <w:proofErr w:type="spellEnd"/>
       <w:r>
@@ -12220,6 +12247,89 @@
           <w:lang w:val="en-US"/>
         </w:rPr>
       </w:pPr>
+    </w:p>
+    <w:p>
+      <w:pPr>
+        <w:ind w:firstLine="708"/>
+        <w:rPr>
+          <w:rFonts w:ascii="Times New Roman" w:hAnsi="Times New Roman" w:cs="Times New Roman"/>
+          <w:sz w:val="28"/>
+          <w:lang w:val="en-US"/>
+        </w:rPr>
+      </w:pPr>
+      <w:proofErr w:type="gramStart"/>
+      <w:r>
+        <w:rPr>
+          <w:rFonts w:ascii="Times New Roman" w:hAnsi="Times New Roman" w:cs="Times New Roman"/>
+          <w:sz w:val="28"/>
+          <w:lang w:val="en-US"/>
+        </w:rPr>
+        <w:t>Tires</w:t>
+      </w:r>
+      <w:r>
+        <w:rPr>
+          <w:rFonts w:ascii="Times New Roman" w:hAnsi="Times New Roman" w:cs="Times New Roman"/>
+          <w:sz w:val="28"/>
+          <w:lang w:val="en-US"/>
+        </w:rPr>
+        <w:t xml:space="preserve"> :</w:t>
+      </w:r>
+      <w:proofErr w:type="gramEnd"/>
+      <w:r>
+        <w:rPr>
+          <w:rFonts w:ascii="Times New Roman" w:hAnsi="Times New Roman" w:cs="Times New Roman"/>
+          <w:sz w:val="28"/>
+          <w:lang w:val="en-US"/>
+        </w:rPr>
+        <w:t xml:space="preserve"> </w:t>
+      </w:r>
+      <w:r>
+        <w:rPr>
+          <w:rFonts w:ascii="Times New Roman" w:hAnsi="Times New Roman" w:cs="Times New Roman"/>
+          <w:sz w:val="28"/>
+          <w:lang w:val="en-US"/>
+        </w:rPr>
+        <w:t>Product</w:t>
+      </w:r>
+    </w:p>
+    <w:p>
+      <w:pPr>
+        <w:rPr>
+          <w:rFonts w:ascii="Times New Roman" w:hAnsi="Times New Roman" w:cs="Times New Roman"/>
+          <w:sz w:val="28"/>
+        </w:rPr>
+      </w:pPr>
+      <w:r>
+        <w:rPr>
+          <w:rFonts w:ascii="Times New Roman" w:hAnsi="Times New Roman" w:cs="Times New Roman"/>
+          <w:sz w:val="28"/>
+        </w:rPr>
+        <w:t xml:space="preserve">Класс наследуемый от </w:t>
+      </w:r>
+      <w:r>
+        <w:rPr>
+          <w:rFonts w:ascii="Times New Roman" w:hAnsi="Times New Roman" w:cs="Times New Roman"/>
+          <w:sz w:val="28"/>
+          <w:lang w:val="en-US"/>
+        </w:rPr>
+        <w:t>Product</w:t>
+      </w:r>
+      <w:r>
+        <w:rPr>
+          <w:rFonts w:ascii="Times New Roman" w:hAnsi="Times New Roman" w:cs="Times New Roman"/>
+          <w:sz w:val="28"/>
+        </w:rPr>
+        <w:t>. Хранит в себе данные о покрышках.</w:t>
+      </w:r>
+    </w:p>
+    <w:p>
+      <w:pPr>
+        <w:rPr>
+          <w:rFonts w:ascii="Times New Roman" w:hAnsi="Times New Roman" w:cs="Times New Roman"/>
+          <w:sz w:val="28"/>
+          <w:lang w:val="en-US"/>
+        </w:rPr>
+      </w:pPr>
       <w:r>
         <w:rPr>
           <w:rFonts w:ascii="Times New Roman" w:hAnsi="Times New Roman" w:cs="Times New Roman"/>
@@ -12227,6 +12337,92 @@
           <w:lang w:val="en-US"/>
         </w:rPr>
         <w:t xml:space="preserve">+ </w:t>
+      </w:r>
+      <w:proofErr w:type="gramStart"/>
+      <w:r>
+        <w:rPr>
+          <w:rFonts w:ascii="Times New Roman" w:hAnsi="Times New Roman" w:cs="Times New Roman"/>
+          <w:sz w:val="28"/>
+          <w:lang w:val="en-US"/>
+        </w:rPr>
+        <w:t>Season :</w:t>
+      </w:r>
+      <w:proofErr w:type="gramEnd"/>
+      <w:r>
+        <w:rPr>
+          <w:rFonts w:ascii="Times New Roman" w:hAnsi="Times New Roman" w:cs="Times New Roman"/>
+          <w:sz w:val="28"/>
+          <w:lang w:val="en-US"/>
+        </w:rPr>
+        <w:t xml:space="preserve"> </w:t>
+      </w:r>
+      <w:proofErr w:type="spellStart"/>
+      <w:r>
+        <w:rPr>
+          <w:rFonts w:ascii="Times New Roman" w:hAnsi="Times New Roman" w:cs="Times New Roman"/>
+          <w:sz w:val="28"/>
+          <w:lang w:val="en-US"/>
+        </w:rPr>
+        <w:t>enum</w:t>
+      </w:r>
+      <w:proofErr w:type="spellEnd"/>
+    </w:p>
+    <w:p>
+      <w:pPr>
+        <w:rPr>
+          <w:rFonts w:ascii="Times New Roman" w:hAnsi="Times New Roman" w:cs="Times New Roman"/>
+          <w:sz w:val="28"/>
+          <w:lang w:val="en-US"/>
+        </w:rPr>
+      </w:pPr>
+      <w:r>
+        <w:rPr>
+          <w:rFonts w:ascii="Times New Roman" w:hAnsi="Times New Roman" w:cs="Times New Roman"/>
+          <w:sz w:val="28"/>
+          <w:lang w:val="en-US"/>
+        </w:rPr>
+        <w:t xml:space="preserve">+ </w:t>
+      </w:r>
+      <w:proofErr w:type="gramStart"/>
+      <w:r>
+        <w:rPr>
+          <w:rFonts w:ascii="Times New Roman" w:hAnsi="Times New Roman" w:cs="Times New Roman"/>
+          <w:sz w:val="28"/>
+          <w:lang w:val="en-US"/>
+        </w:rPr>
+        <w:t>Width :</w:t>
+      </w:r>
+      <w:proofErr w:type="gramEnd"/>
+      <w:r>
+        <w:rPr>
+          <w:rFonts w:ascii="Times New Roman" w:hAnsi="Times New Roman" w:cs="Times New Roman"/>
+          <w:sz w:val="28"/>
+          <w:lang w:val="en-US"/>
+        </w:rPr>
+        <w:t xml:space="preserve"> float</w:t>
+      </w:r>
+    </w:p>
+    <w:p>
+      <w:pPr>
+        <w:rPr>
+          <w:rFonts w:ascii="Times New Roman" w:hAnsi="Times New Roman" w:cs="Times New Roman"/>
+          <w:sz w:val="28"/>
+          <w:lang w:val="en-US"/>
+        </w:rPr>
+      </w:pPr>
+      <w:r>
+        <w:rPr>
+          <w:rFonts w:ascii="Times New Roman" w:hAnsi="Times New Roman" w:cs="Times New Roman"/>
+          <w:sz w:val="28"/>
+          <w:lang w:val="en-US"/>
+        </w:rPr>
+        <w:t>+</w:t>
+      </w:r>
+      <w:r>
+        <w:rPr>
+          <w:lang w:val="en-US"/>
+        </w:rPr>
+        <w:t xml:space="preserve"> </w:t>
       </w:r>
       <w:proofErr w:type="spellStart"/>
       <w:proofErr w:type="gramStart"/>
@@ -12236,7 +12432,7 @@
           <w:sz w:val="28"/>
           <w:lang w:val="en-US"/>
         </w:rPr>
-        <w:t>ConstructionType</w:t>
+        <w:t>ProfileHeight</w:t>
       </w:r>
       <w:proofErr w:type="spellEnd"/>
       <w:r>
@@ -12254,7 +12450,7 @@
           <w:sz w:val="28"/>
           <w:lang w:val="en-US"/>
         </w:rPr>
-        <w:t xml:space="preserve"> char</w:t>
+        <w:t xml:space="preserve"> float</w:t>
       </w:r>
     </w:p>
     <w:p>
@@ -12281,7 +12477,7 @@
           <w:sz w:val="28"/>
           <w:lang w:val="en-US"/>
         </w:rPr>
-        <w:t>RimDiameter</w:t>
+        <w:t>ConstructionType</w:t>
       </w:r>
       <w:proofErr w:type="spellEnd"/>
       <w:r>
@@ -12299,7 +12495,7 @@
           <w:sz w:val="28"/>
           <w:lang w:val="en-US"/>
         </w:rPr>
-        <w:t xml:space="preserve"> float </w:t>
+        <w:t xml:space="preserve"> char</w:t>
       </w:r>
     </w:p>
     <w:p>
@@ -12326,31 +12522,7 @@
           <w:sz w:val="28"/>
           <w:lang w:val="en-US"/>
         </w:rPr>
-        <w:t>L</w:t>
-      </w:r>
-      <w:r>
-        <w:rPr>
-          <w:rFonts w:ascii="Times New Roman" w:hAnsi="Times New Roman" w:cs="Times New Roman"/>
-          <w:sz w:val="28"/>
-          <w:lang w:val="en-US"/>
-        </w:rPr>
-        <w:t>oad</w:t>
-      </w:r>
-      <w:r>
-        <w:rPr>
-          <w:rFonts w:ascii="Times New Roman" w:hAnsi="Times New Roman" w:cs="Times New Roman"/>
-          <w:sz w:val="28"/>
-          <w:lang w:val="en-US"/>
-        </w:rPr>
-        <w:t>I</w:t>
-      </w:r>
-      <w:r>
-        <w:rPr>
-          <w:rFonts w:ascii="Times New Roman" w:hAnsi="Times New Roman" w:cs="Times New Roman"/>
-          <w:sz w:val="28"/>
-          <w:lang w:val="en-US"/>
-        </w:rPr>
-        <w:t>ndex</w:t>
+        <w:t>RimDiameter</w:t>
       </w:r>
       <w:proofErr w:type="spellEnd"/>
       <w:r>
@@ -12368,7 +12540,7 @@
           <w:sz w:val="28"/>
           <w:lang w:val="en-US"/>
         </w:rPr>
-        <w:t xml:space="preserve"> float</w:t>
+        <w:t xml:space="preserve"> float </w:t>
       </w:r>
     </w:p>
     <w:p>
@@ -12395,7 +12567,31 @@
           <w:sz w:val="28"/>
           <w:lang w:val="en-US"/>
         </w:rPr>
-        <w:t>SpeedIndex</w:t>
+        <w:t>L</w:t>
+      </w:r>
+      <w:r>
+        <w:rPr>
+          <w:rFonts w:ascii="Times New Roman" w:hAnsi="Times New Roman" w:cs="Times New Roman"/>
+          <w:sz w:val="28"/>
+          <w:lang w:val="en-US"/>
+        </w:rPr>
+        <w:t>oad</w:t>
+      </w:r>
+      <w:r>
+        <w:rPr>
+          <w:rFonts w:ascii="Times New Roman" w:hAnsi="Times New Roman" w:cs="Times New Roman"/>
+          <w:sz w:val="28"/>
+          <w:lang w:val="en-US"/>
+        </w:rPr>
+        <w:t>I</w:t>
+      </w:r>
+      <w:r>
+        <w:rPr>
+          <w:rFonts w:ascii="Times New Roman" w:hAnsi="Times New Roman" w:cs="Times New Roman"/>
+          <w:sz w:val="28"/>
+          <w:lang w:val="en-US"/>
+        </w:rPr>
+        <w:t>ndex</w:t>
       </w:r>
       <w:proofErr w:type="spellEnd"/>
       <w:r>
@@ -12413,27 +12609,25 @@
           <w:sz w:val="28"/>
           <w:lang w:val="en-US"/>
         </w:rPr>
-        <w:t xml:space="preserve"> char</w:t>
-      </w:r>
-    </w:p>
-    <w:p>
-      <w:pPr>
-        <w:rPr>
-          <w:rFonts w:ascii="Times New Roman" w:hAnsi="Times New Roman" w:cs="Times New Roman"/>
-          <w:sz w:val="28"/>
-          <w:lang w:val="en-US"/>
-        </w:rPr>
-      </w:pPr>
-    </w:p>
-    <w:p>
-      <w:pPr>
-        <w:ind w:firstLine="708"/>
-        <w:rPr>
-          <w:rFonts w:ascii="Times New Roman" w:hAnsi="Times New Roman" w:cs="Times New Roman"/>
-          <w:sz w:val="28"/>
-          <w:lang w:val="en-US"/>
-        </w:rPr>
-      </w:pPr>
+        <w:t xml:space="preserve"> float</w:t>
+      </w:r>
+    </w:p>
+    <w:p>
+      <w:pPr>
+        <w:rPr>
+          <w:rFonts w:ascii="Times New Roman" w:hAnsi="Times New Roman" w:cs="Times New Roman"/>
+          <w:sz w:val="28"/>
+          <w:lang w:val="en-US"/>
+        </w:rPr>
+      </w:pPr>
+      <w:r>
+        <w:rPr>
+          <w:rFonts w:ascii="Times New Roman" w:hAnsi="Times New Roman" w:cs="Times New Roman"/>
+          <w:sz w:val="28"/>
+          <w:lang w:val="en-US"/>
+        </w:rPr>
+        <w:t xml:space="preserve">+ </w:t>
+      </w:r>
       <w:proofErr w:type="spellStart"/>
       <w:proofErr w:type="gramStart"/>
       <w:r>
@@ -12442,7 +12636,7 @@
           <w:sz w:val="28"/>
           <w:lang w:val="en-US"/>
         </w:rPr>
-        <w:t>EngineOil</w:t>
+        <w:t>SpeedIndex</w:t>
       </w:r>
       <w:proofErr w:type="spellEnd"/>
       <w:r>
@@ -12460,179 +12654,27 @@
           <w:sz w:val="28"/>
           <w:lang w:val="en-US"/>
         </w:rPr>
-        <w:t xml:space="preserve"> </w:t>
-      </w:r>
-      <w:r>
-        <w:rPr>
-          <w:rFonts w:ascii="Times New Roman" w:hAnsi="Times New Roman" w:cs="Times New Roman"/>
-          <w:sz w:val="28"/>
-          <w:lang w:val="en-US"/>
-        </w:rPr>
-        <w:t>Product</w:t>
-      </w:r>
-    </w:p>
-    <w:p>
-      <w:pPr>
-        <w:rPr>
-          <w:rFonts w:ascii="Times New Roman" w:hAnsi="Times New Roman" w:cs="Times New Roman"/>
-          <w:sz w:val="28"/>
-        </w:rPr>
-      </w:pPr>
-      <w:r>
-        <w:rPr>
-          <w:rFonts w:ascii="Times New Roman" w:hAnsi="Times New Roman" w:cs="Times New Roman"/>
-          <w:sz w:val="28"/>
-        </w:rPr>
-        <w:t>Класс</w:t>
-      </w:r>
-      <w:r>
-        <w:rPr>
-          <w:rFonts w:ascii="Times New Roman" w:hAnsi="Times New Roman" w:cs="Times New Roman"/>
-          <w:sz w:val="28"/>
-          <w:lang w:val="en-US"/>
-        </w:rPr>
-        <w:t xml:space="preserve"> </w:t>
-      </w:r>
-      <w:r>
-        <w:rPr>
-          <w:rFonts w:ascii="Times New Roman" w:hAnsi="Times New Roman" w:cs="Times New Roman"/>
-          <w:sz w:val="28"/>
-        </w:rPr>
-        <w:t>наследуемый</w:t>
-      </w:r>
-      <w:r>
-        <w:rPr>
-          <w:rFonts w:ascii="Times New Roman" w:hAnsi="Times New Roman" w:cs="Times New Roman"/>
-          <w:sz w:val="28"/>
-          <w:lang w:val="en-US"/>
-        </w:rPr>
-        <w:t xml:space="preserve"> </w:t>
-      </w:r>
-      <w:r>
-        <w:rPr>
-          <w:rFonts w:ascii="Times New Roman" w:hAnsi="Times New Roman" w:cs="Times New Roman"/>
-          <w:sz w:val="28"/>
-        </w:rPr>
-        <w:t>от</w:t>
-      </w:r>
-      <w:r>
-        <w:rPr>
-          <w:rFonts w:ascii="Times New Roman" w:hAnsi="Times New Roman" w:cs="Times New Roman"/>
-          <w:sz w:val="28"/>
-          <w:lang w:val="en-US"/>
-        </w:rPr>
-        <w:t xml:space="preserve"> </w:t>
-      </w:r>
-      <w:r>
-        <w:rPr>
-          <w:rFonts w:ascii="Times New Roman" w:hAnsi="Times New Roman" w:cs="Times New Roman"/>
-          <w:sz w:val="28"/>
-          <w:lang w:val="en-US"/>
-        </w:rPr>
-        <w:t>Product</w:t>
-      </w:r>
-      <w:r>
-        <w:rPr>
-          <w:rFonts w:ascii="Times New Roman" w:hAnsi="Times New Roman" w:cs="Times New Roman"/>
-          <w:sz w:val="28"/>
-          <w:lang w:val="en-US"/>
-        </w:rPr>
-        <w:t xml:space="preserve">. </w:t>
-      </w:r>
-      <w:r>
-        <w:rPr>
-          <w:rFonts w:ascii="Times New Roman" w:hAnsi="Times New Roman" w:cs="Times New Roman"/>
-          <w:sz w:val="28"/>
-        </w:rPr>
-        <w:t>Хранит в себе данные о моторном масле</w:t>
-      </w:r>
-    </w:p>
-    <w:p>
-      <w:pPr>
-        <w:rPr>
-          <w:rFonts w:ascii="Times New Roman" w:hAnsi="Times New Roman" w:cs="Times New Roman"/>
-          <w:sz w:val="28"/>
-          <w:lang w:val="en-US"/>
-        </w:rPr>
-      </w:pPr>
-      <w:r>
-        <w:rPr>
-          <w:rFonts w:ascii="Times New Roman" w:hAnsi="Times New Roman" w:cs="Times New Roman"/>
-          <w:sz w:val="28"/>
-          <w:lang w:val="en-US"/>
-        </w:rPr>
-        <w:t xml:space="preserve">+ </w:t>
-      </w:r>
-      <w:proofErr w:type="gramStart"/>
-      <w:r>
-        <w:rPr>
-          <w:rFonts w:ascii="Times New Roman" w:hAnsi="Times New Roman" w:cs="Times New Roman"/>
-          <w:sz w:val="28"/>
-          <w:lang w:val="en-US"/>
-        </w:rPr>
-        <w:t>Composition :</w:t>
-      </w:r>
-      <w:proofErr w:type="gramEnd"/>
-      <w:r>
-        <w:rPr>
-          <w:rFonts w:ascii="Times New Roman" w:hAnsi="Times New Roman" w:cs="Times New Roman"/>
-          <w:sz w:val="28"/>
-          <w:lang w:val="en-US"/>
-        </w:rPr>
-        <w:t xml:space="preserve"> string</w:t>
-      </w:r>
-    </w:p>
-    <w:p>
-      <w:pPr>
-        <w:rPr>
-          <w:rFonts w:ascii="Times New Roman" w:hAnsi="Times New Roman" w:cs="Times New Roman"/>
-          <w:sz w:val="28"/>
-          <w:lang w:val="en-US"/>
-        </w:rPr>
-      </w:pPr>
-      <w:r>
-        <w:rPr>
-          <w:rFonts w:ascii="Times New Roman" w:hAnsi="Times New Roman" w:cs="Times New Roman"/>
-          <w:sz w:val="28"/>
-          <w:lang w:val="en-US"/>
-        </w:rPr>
-        <w:t xml:space="preserve">+ </w:t>
-      </w:r>
-      <w:proofErr w:type="gramStart"/>
-      <w:r>
-        <w:rPr>
-          <w:rFonts w:ascii="Times New Roman" w:hAnsi="Times New Roman" w:cs="Times New Roman"/>
-          <w:sz w:val="28"/>
-          <w:lang w:val="en-US"/>
-        </w:rPr>
-        <w:t>Viscosity :</w:t>
-      </w:r>
-      <w:proofErr w:type="gramEnd"/>
-      <w:r>
-        <w:rPr>
-          <w:rFonts w:ascii="Times New Roman" w:hAnsi="Times New Roman" w:cs="Times New Roman"/>
-          <w:sz w:val="28"/>
-          <w:lang w:val="en-US"/>
-        </w:rPr>
-        <w:t xml:space="preserve"> string</w:t>
-      </w:r>
-    </w:p>
-    <w:p>
-      <w:pPr>
-        <w:rPr>
-          <w:rFonts w:ascii="Times New Roman" w:hAnsi="Times New Roman" w:cs="Times New Roman"/>
-          <w:sz w:val="28"/>
-          <w:lang w:val="en-US"/>
-        </w:rPr>
-      </w:pPr>
-      <w:r>
-        <w:rPr>
-          <w:rFonts w:ascii="Times New Roman" w:hAnsi="Times New Roman" w:cs="Times New Roman"/>
-          <w:sz w:val="28"/>
-          <w:lang w:val="en-US"/>
-        </w:rPr>
-        <w:t xml:space="preserve">+ </w:t>
-      </w:r>
+        <w:t xml:space="preserve"> char</w:t>
+      </w:r>
+    </w:p>
+    <w:p>
+      <w:pPr>
+        <w:rPr>
+          <w:rFonts w:ascii="Times New Roman" w:hAnsi="Times New Roman" w:cs="Times New Roman"/>
+          <w:sz w:val="28"/>
+          <w:lang w:val="en-US"/>
+        </w:rPr>
+      </w:pPr>
+    </w:p>
+    <w:p>
+      <w:pPr>
+        <w:ind w:firstLine="708"/>
+        <w:rPr>
+          <w:rFonts w:ascii="Times New Roman" w:hAnsi="Times New Roman" w:cs="Times New Roman"/>
+          <w:sz w:val="28"/>
+          <w:lang w:val="en-US"/>
+        </w:rPr>
+      </w:pPr>
       <w:proofErr w:type="spellStart"/>
       <w:proofErr w:type="gramStart"/>
       <w:r>
@@ -12641,6 +12683,205 @@
           <w:sz w:val="28"/>
           <w:lang w:val="en-US"/>
         </w:rPr>
+        <w:t>EngineOil</w:t>
+      </w:r>
+      <w:proofErr w:type="spellEnd"/>
+      <w:r>
+        <w:rPr>
+          <w:rFonts w:ascii="Times New Roman" w:hAnsi="Times New Roman" w:cs="Times New Roman"/>
+          <w:sz w:val="28"/>
+          <w:lang w:val="en-US"/>
+        </w:rPr>
+        <w:t xml:space="preserve"> :</w:t>
+      </w:r>
+      <w:proofErr w:type="gramEnd"/>
+      <w:r>
+        <w:rPr>
+          <w:rFonts w:ascii="Times New Roman" w:hAnsi="Times New Roman" w:cs="Times New Roman"/>
+          <w:sz w:val="28"/>
+          <w:lang w:val="en-US"/>
+        </w:rPr>
+        <w:t xml:space="preserve"> </w:t>
+      </w:r>
+      <w:r>
+        <w:rPr>
+          <w:rFonts w:ascii="Times New Roman" w:hAnsi="Times New Roman" w:cs="Times New Roman"/>
+          <w:sz w:val="28"/>
+          <w:lang w:val="en-US"/>
+        </w:rPr>
+        <w:t>Product</w:t>
+      </w:r>
+    </w:p>
+    <w:p>
+      <w:pPr>
+        <w:rPr>
+          <w:rFonts w:ascii="Times New Roman" w:hAnsi="Times New Roman" w:cs="Times New Roman"/>
+          <w:sz w:val="28"/>
+        </w:rPr>
+      </w:pPr>
+      <w:r>
+        <w:rPr>
+          <w:rFonts w:ascii="Times New Roman" w:hAnsi="Times New Roman" w:cs="Times New Roman"/>
+          <w:sz w:val="28"/>
+        </w:rPr>
+        <w:t>Класс</w:t>
+      </w:r>
+      <w:r>
+        <w:rPr>
+          <w:rFonts w:ascii="Times New Roman" w:hAnsi="Times New Roman" w:cs="Times New Roman"/>
+          <w:sz w:val="28"/>
+          <w:lang w:val="en-US"/>
+        </w:rPr>
+        <w:t xml:space="preserve"> </w:t>
+      </w:r>
+      <w:r>
+        <w:rPr>
+          <w:rFonts w:ascii="Times New Roman" w:hAnsi="Times New Roman" w:cs="Times New Roman"/>
+          <w:sz w:val="28"/>
+        </w:rPr>
+        <w:t>наследуемый</w:t>
+      </w:r>
+      <w:r>
+        <w:rPr>
+          <w:rFonts w:ascii="Times New Roman" w:hAnsi="Times New Roman" w:cs="Times New Roman"/>
+          <w:sz w:val="28"/>
+          <w:lang w:val="en-US"/>
+        </w:rPr>
+        <w:t xml:space="preserve"> </w:t>
+      </w:r>
+      <w:r>
+        <w:rPr>
+          <w:rFonts w:ascii="Times New Roman" w:hAnsi="Times New Roman" w:cs="Times New Roman"/>
+          <w:sz w:val="28"/>
+        </w:rPr>
+        <w:t>от</w:t>
+      </w:r>
+      <w:r>
+        <w:rPr>
+          <w:rFonts w:ascii="Times New Roman" w:hAnsi="Times New Roman" w:cs="Times New Roman"/>
+          <w:sz w:val="28"/>
+          <w:lang w:val="en-US"/>
+        </w:rPr>
+        <w:t xml:space="preserve"> </w:t>
+      </w:r>
+      <w:r>
+        <w:rPr>
+          <w:rFonts w:ascii="Times New Roman" w:hAnsi="Times New Roman" w:cs="Times New Roman"/>
+          <w:sz w:val="28"/>
+          <w:lang w:val="en-US"/>
+        </w:rPr>
+        <w:t>Product</w:t>
+      </w:r>
+      <w:r>
+        <w:rPr>
+          <w:rFonts w:ascii="Times New Roman" w:hAnsi="Times New Roman" w:cs="Times New Roman"/>
+          <w:sz w:val="28"/>
+          <w:lang w:val="en-US"/>
+        </w:rPr>
+        <w:t xml:space="preserve">. </w:t>
+      </w:r>
+      <w:r>
+        <w:rPr>
+          <w:rFonts w:ascii="Times New Roman" w:hAnsi="Times New Roman" w:cs="Times New Roman"/>
+          <w:sz w:val="28"/>
+        </w:rPr>
+        <w:t>Хранит в себе данные о моторном масле</w:t>
+      </w:r>
+    </w:p>
+    <w:p>
+      <w:pPr>
+        <w:rPr>
+          <w:rFonts w:ascii="Times New Roman" w:hAnsi="Times New Roman" w:cs="Times New Roman"/>
+          <w:sz w:val="28"/>
+          <w:lang w:val="en-US"/>
+        </w:rPr>
+      </w:pPr>
+      <w:r>
+        <w:rPr>
+          <w:rFonts w:ascii="Times New Roman" w:hAnsi="Times New Roman" w:cs="Times New Roman"/>
+          <w:sz w:val="28"/>
+          <w:lang w:val="en-US"/>
+        </w:rPr>
+        <w:t xml:space="preserve">+ </w:t>
+      </w:r>
+      <w:proofErr w:type="gramStart"/>
+      <w:r>
+        <w:rPr>
+          <w:rFonts w:ascii="Times New Roman" w:hAnsi="Times New Roman" w:cs="Times New Roman"/>
+          <w:sz w:val="28"/>
+          <w:lang w:val="en-US"/>
+        </w:rPr>
+        <w:t>Composition :</w:t>
+      </w:r>
+      <w:proofErr w:type="gramEnd"/>
+      <w:r>
+        <w:rPr>
+          <w:rFonts w:ascii="Times New Roman" w:hAnsi="Times New Roman" w:cs="Times New Roman"/>
+          <w:sz w:val="28"/>
+          <w:lang w:val="en-US"/>
+        </w:rPr>
+        <w:t xml:space="preserve"> string</w:t>
+      </w:r>
+    </w:p>
+    <w:p>
+      <w:pPr>
+        <w:rPr>
+          <w:rFonts w:ascii="Times New Roman" w:hAnsi="Times New Roman" w:cs="Times New Roman"/>
+          <w:sz w:val="28"/>
+          <w:lang w:val="en-US"/>
+        </w:rPr>
+      </w:pPr>
+      <w:r>
+        <w:rPr>
+          <w:rFonts w:ascii="Times New Roman" w:hAnsi="Times New Roman" w:cs="Times New Roman"/>
+          <w:sz w:val="28"/>
+          <w:lang w:val="en-US"/>
+        </w:rPr>
+        <w:t xml:space="preserve">+ </w:t>
+      </w:r>
+      <w:proofErr w:type="gramStart"/>
+      <w:r>
+        <w:rPr>
+          <w:rFonts w:ascii="Times New Roman" w:hAnsi="Times New Roman" w:cs="Times New Roman"/>
+          <w:sz w:val="28"/>
+          <w:lang w:val="en-US"/>
+        </w:rPr>
+        <w:t>Viscosity :</w:t>
+      </w:r>
+      <w:proofErr w:type="gramEnd"/>
+      <w:r>
+        <w:rPr>
+          <w:rFonts w:ascii="Times New Roman" w:hAnsi="Times New Roman" w:cs="Times New Roman"/>
+          <w:sz w:val="28"/>
+          <w:lang w:val="en-US"/>
+        </w:rPr>
+        <w:t xml:space="preserve"> string</w:t>
+      </w:r>
+    </w:p>
+    <w:p>
+      <w:pPr>
+        <w:rPr>
+          <w:rFonts w:ascii="Times New Roman" w:hAnsi="Times New Roman" w:cs="Times New Roman"/>
+          <w:sz w:val="28"/>
+          <w:lang w:val="en-US"/>
+        </w:rPr>
+      </w:pPr>
+      <w:r>
+        <w:rPr>
+          <w:rFonts w:ascii="Times New Roman" w:hAnsi="Times New Roman" w:cs="Times New Roman"/>
+          <w:sz w:val="28"/>
+          <w:lang w:val="en-US"/>
+        </w:rPr>
+        <w:t xml:space="preserve">+ </w:t>
+      </w:r>
+      <w:proofErr w:type="spellStart"/>
+      <w:proofErr w:type="gramStart"/>
+      <w:r>
+        <w:rPr>
+          <w:rFonts w:ascii="Times New Roman" w:hAnsi="Times New Roman" w:cs="Times New Roman"/>
+          <w:sz w:val="28"/>
+          <w:lang w:val="en-US"/>
+        </w:rPr>
         <w:t>EngineType</w:t>
       </w:r>
       <w:proofErr w:type="spellEnd"/>
@@ -12686,6 +12927,7 @@
           <w:sz w:val="28"/>
           <w:lang w:val="en-US"/>
         </w:rPr>
+        <w:lastRenderedPageBreak/>
         <w:t>+</w:t>
       </w:r>
       <w:r>
@@ -13492,7 +13734,6 @@
           <w:rFonts w:ascii="Times New Roman" w:hAnsi="Times New Roman" w:cs="Times New Roman"/>
           <w:sz w:val="28"/>
         </w:rPr>
-        <w:lastRenderedPageBreak/>
         <w:t xml:space="preserve">Удаляет пользователя с конкретным </w:t>
       </w:r>
       <w:r>
@@ -16154,7 +16395,7 @@
 </file>
 
 <file path=customXml/itemProps1.xml><?xml version="1.0" encoding="utf-8"?>
-<ds:datastoreItem xmlns:ds="http://schemas.openxmlformats.org/officeDocument/2006/customXml" ds:itemID="{CB0296B1-E495-4B56-AF16-BEF3E041F7CF}">
+<ds:datastoreItem xmlns:ds="http://schemas.openxmlformats.org/officeDocument/2006/customXml" ds:itemID="{685745B4-41BA-4093-9357-ECCB495D1859}">
   <ds:schemaRefs>
     <ds:schemaRef ds:uri="http://schemas.openxmlformats.org/officeDocument/2006/bibliography"/>
   </ds:schemaRefs>

</xml_diff>